<commit_message>
Deploying to net-pages from  @ f417c01188af28015db995ecf43d6cf1139cdd9f 🚀
</commit_message>
<xml_diff>
--- a/docs/RESUME Shienny_Hadi 2025.docx
+++ b/docs/RESUME Shienny_Hadi 2025.docx
@@ -149,7 +149,7 @@
     </w:p>
     <w:tbl>
       <w:tblPr>
-        <w:tblStyle w:val="5"/>
+        <w:tblStyle w:val="6"/>
         <w:tblW w:w="10651" w:type="dxa"/>
         <w:tblInd w:w="0" w:type="dxa"/>
         <w:tblBorders>
@@ -202,12 +202,15 @@
           </w:tcPr>
           <w:p>
             <w:pPr>
-              <w:pStyle w:val="6"/>
-              <w:spacing w:before="221" w:line="220" w:lineRule="auto"/>
-              <w:ind w:left="7" w:right="33"/>
-            </w:pPr>
-            <w:r>
-              <w:t xml:space="preserve">Accomplished software engineer with over </w:t>
+              <w:pStyle w:val="7"/>
+              <w:spacing w:before="61" w:line="240" w:lineRule="auto"/>
+              <w:ind w:left="13"/>
+            </w:pPr>
+            <w:r>
+              <w:rPr>
+                <w:rFonts w:hint="default"/>
+              </w:rPr>
+              <w:t xml:space="preserve">Experienced .NET Fullstack Developer with </w:t>
             </w:r>
             <w:r>
               <w:rPr>
@@ -216,229 +219,16 @@
               </w:rPr>
               <w:t>6</w:t>
             </w:r>
-            <w:bookmarkStart w:id="0" w:name="_GoBack"/>
-            <w:bookmarkEnd w:id="0"/>
-            <w:r>
-              <w:t xml:space="preserve"> years of</w:t>
-            </w:r>
-            <w:r>
-              <w:rPr>
-                <w:spacing w:val="-13"/>
-              </w:rPr>
-              <w:t xml:space="preserve"> </w:t>
-            </w:r>
-            <w:r>
-              <w:t>e</w:t>
-            </w:r>
-            <w:r>
-              <w:rPr>
-                <w:spacing w:val="-1"/>
-              </w:rPr>
-              <w:t>xperience, who</w:t>
-            </w:r>
-            <w:r>
-              <w:rPr>
-                <w:spacing w:val="10"/>
-              </w:rPr>
-              <w:t xml:space="preserve"> </w:t>
-            </w:r>
-            <w:r>
-              <w:rPr>
-                <w:spacing w:val="-1"/>
-              </w:rPr>
-              <w:t>shows</w:t>
-            </w:r>
-            <w:r>
-              <w:rPr>
-                <w:spacing w:val="7"/>
-              </w:rPr>
-              <w:t xml:space="preserve"> </w:t>
-            </w:r>
-            <w:r>
-              <w:rPr>
-                <w:spacing w:val="-1"/>
-              </w:rPr>
-              <w:t>quick</w:t>
-            </w:r>
-            <w:r>
-              <w:rPr>
-                <w:spacing w:val="8"/>
-              </w:rPr>
-              <w:t xml:space="preserve"> </w:t>
-            </w:r>
-            <w:r>
-              <w:rPr>
-                <w:spacing w:val="-1"/>
-              </w:rPr>
-              <w:t>succession</w:t>
-            </w:r>
-            <w:r>
-              <w:rPr>
-                <w:spacing w:val="6"/>
-              </w:rPr>
-              <w:t xml:space="preserve"> </w:t>
-            </w:r>
-            <w:r>
-              <w:rPr>
-                <w:spacing w:val="-1"/>
-              </w:rPr>
-              <w:t>in</w:t>
-            </w:r>
-            <w:r>
-              <w:rPr>
-                <w:spacing w:val="6"/>
-              </w:rPr>
-              <w:t xml:space="preserve"> </w:t>
-            </w:r>
-            <w:r>
-              <w:rPr>
-                <w:spacing w:val="-1"/>
-              </w:rPr>
-              <w:t>learning</w:t>
-            </w:r>
-            <w:r>
-              <w:rPr>
-                <w:spacing w:val="7"/>
-              </w:rPr>
-              <w:t xml:space="preserve"> </w:t>
-            </w:r>
-            <w:r>
-              <w:rPr>
-                <w:spacing w:val="-1"/>
-              </w:rPr>
-              <w:t>and</w:t>
-            </w:r>
-            <w:r>
-              <w:rPr>
-                <w:spacing w:val="7"/>
-              </w:rPr>
-              <w:t xml:space="preserve"> </w:t>
-            </w:r>
-            <w:r>
-              <w:rPr>
-                <w:spacing w:val="-1"/>
-              </w:rPr>
-              <w:t>a passion</w:t>
-            </w:r>
-            <w:r>
-              <w:rPr>
-                <w:spacing w:val="8"/>
-              </w:rPr>
-              <w:t xml:space="preserve"> </w:t>
-            </w:r>
-            <w:r>
-              <w:rPr>
-                <w:spacing w:val="-1"/>
-              </w:rPr>
-              <w:t>for building</w:t>
-            </w:r>
-            <w:r>
-              <w:t xml:space="preserve"> maintainable structures for complex-scale applications. Described as</w:t>
-            </w:r>
-            <w:r>
-              <w:rPr>
-                <w:spacing w:val="7"/>
-              </w:rPr>
-              <w:t xml:space="preserve"> </w:t>
-            </w:r>
-            <w:r>
-              <w:t>detail</w:t>
-            </w:r>
-            <w:r>
-              <w:rPr>
-                <w:spacing w:val="-1"/>
-              </w:rPr>
-              <w:t>-oriented</w:t>
-            </w:r>
-            <w:r>
-              <w:rPr>
-                <w:spacing w:val="7"/>
-              </w:rPr>
-              <w:t xml:space="preserve"> </w:t>
-            </w:r>
-            <w:r>
-              <w:rPr>
-                <w:spacing w:val="-1"/>
-              </w:rPr>
-              <w:t>and</w:t>
-            </w:r>
-            <w:r>
-              <w:rPr>
-                <w:spacing w:val="7"/>
-              </w:rPr>
-              <w:t xml:space="preserve"> </w:t>
-            </w:r>
-            <w:r>
-              <w:rPr>
-                <w:spacing w:val="-1"/>
-              </w:rPr>
-              <w:t>a team player, ready</w:t>
-            </w:r>
-            <w:r>
-              <w:rPr>
-                <w:spacing w:val="2"/>
-              </w:rPr>
-              <w:t xml:space="preserve"> </w:t>
-            </w:r>
-            <w:r>
-              <w:rPr>
-                <w:spacing w:val="-1"/>
-              </w:rPr>
-              <w:t>to</w:t>
-            </w:r>
-            <w:r>
-              <w:rPr>
-                <w:spacing w:val="6"/>
-              </w:rPr>
-              <w:t xml:space="preserve"> </w:t>
-            </w:r>
-            <w:r>
-              <w:rPr>
-                <w:spacing w:val="-1"/>
-              </w:rPr>
-              <w:t>contribute</w:t>
-            </w:r>
-            <w:r>
-              <w:rPr>
-                <w:spacing w:val="2"/>
-              </w:rPr>
-              <w:t xml:space="preserve"> </w:t>
-            </w:r>
-            <w:r>
-              <w:rPr>
-                <w:spacing w:val="-1"/>
-              </w:rPr>
-              <w:t>to</w:t>
-            </w:r>
-            <w:r>
-              <w:rPr>
-                <w:spacing w:val="2"/>
-              </w:rPr>
-              <w:t xml:space="preserve"> </w:t>
-            </w:r>
-            <w:r>
-              <w:rPr>
-                <w:spacing w:val="-1"/>
-              </w:rPr>
-              <w:t>the</w:t>
-            </w:r>
-          </w:p>
-          <w:p>
-            <w:pPr>
-              <w:pStyle w:val="6"/>
-              <w:spacing w:before="61" w:line="186" w:lineRule="auto"/>
-              <w:ind w:left="13"/>
-            </w:pPr>
-            <w:r>
-              <w:rPr>
-                <w:spacing w:val="-2"/>
-              </w:rPr>
-              <w:t>company’s success.</w:t>
-            </w:r>
-          </w:p>
-          <w:p>
-            <w:pPr>
-              <w:pStyle w:val="6"/>
+            <w:r>
+              <w:rPr>
+                <w:rFonts w:hint="default"/>
+              </w:rPr>
+              <w:t>+ years in building scalable internal systems for banking and mining companies. Proficient in ASP.NET Core and SQL Server, with a focus on reusable backend design and automation. Recognized for improving system performance and leading modules in high-volume enterprise environments.</w:t>
+            </w:r>
+          </w:p>
+          <w:p>
+            <w:pPr>
+              <w:pStyle w:val="7"/>
               <w:spacing w:before="270" w:line="186" w:lineRule="auto"/>
               <w:ind w:left="12"/>
               <w:rPr>
@@ -484,13 +274,13 @@
             <w:tcW w:w="10651" w:type="dxa"/>
             <w:tcBorders>
               <w:top w:val="single" w:color="000000" w:sz="8" w:space="0"/>
-              <w:bottom w:val="single" w:color="000000" w:sz="8" w:space="0"/>
+              <w:bottom w:val="single" w:color="auto" w:sz="4" w:space="0"/>
             </w:tcBorders>
             <w:vAlign w:val="top"/>
           </w:tcPr>
           <w:p>
             <w:pPr>
-              <w:pStyle w:val="6"/>
+              <w:pStyle w:val="7"/>
               <w:spacing w:before="217" w:line="186" w:lineRule="auto"/>
               <w:ind w:left="11"/>
             </w:pPr>
@@ -505,7 +295,7 @@
           </w:p>
           <w:p>
             <w:pPr>
-              <w:pStyle w:val="6"/>
+              <w:pStyle w:val="7"/>
               <w:spacing w:before="58" w:line="190" w:lineRule="auto"/>
               <w:jc w:val="right"/>
             </w:pPr>
@@ -519,318 +309,439 @@
           </w:p>
           <w:p>
             <w:pPr>
-              <w:pStyle w:val="6"/>
-              <w:spacing w:before="58" w:line="220" w:lineRule="auto"/>
-              <w:ind w:left="574" w:right="117" w:hanging="357"/>
-            </w:pPr>
-            <w:r>
-              <w:rPr>
-                <w:spacing w:val="-1"/>
-              </w:rPr>
-              <w:t>•      Faster completion of</w:t>
-            </w:r>
-            <w:r>
-              <w:rPr>
-                <w:spacing w:val="-30"/>
-              </w:rPr>
-              <w:t xml:space="preserve"> </w:t>
-            </w:r>
-            <w:r>
-              <w:rPr>
-                <w:rFonts w:hint="default"/>
-                <w:spacing w:val="-30"/>
-                <w:lang w:val="en-US"/>
-              </w:rPr>
-              <w:t xml:space="preserve"> </w:t>
-            </w:r>
-            <w:r>
-              <w:rPr>
-                <w:spacing w:val="-1"/>
-              </w:rPr>
-              <w:t>tasks in contributing</w:t>
-            </w:r>
-            <w:r>
-              <w:rPr>
-                <w:spacing w:val="-11"/>
-              </w:rPr>
-              <w:t xml:space="preserve"> </w:t>
-            </w:r>
-            <w:r>
-              <w:rPr>
-                <w:spacing w:val="-1"/>
-              </w:rPr>
-              <w:t>to a</w:t>
-            </w:r>
-            <w:r>
-              <w:rPr>
-                <w:spacing w:val="-12"/>
-              </w:rPr>
-              <w:t xml:space="preserve"> </w:t>
-            </w:r>
-            <w:r>
-              <w:rPr>
-                <w:spacing w:val="-1"/>
-              </w:rPr>
-              <w:t>project after 1</w:t>
-            </w:r>
-            <w:r>
-              <w:rPr>
-                <w:spacing w:val="-11"/>
-              </w:rPr>
-              <w:t xml:space="preserve"> </w:t>
-            </w:r>
-            <w:r>
-              <w:rPr>
-                <w:spacing w:val="-1"/>
-              </w:rPr>
-              <w:t>week of</w:t>
-            </w:r>
-            <w:r>
-              <w:rPr>
-                <w:spacing w:val="-27"/>
-              </w:rPr>
-              <w:t xml:space="preserve"> </w:t>
-            </w:r>
-            <w:r>
-              <w:rPr>
-                <w:spacing w:val="-1"/>
-              </w:rPr>
-              <w:t>learning a</w:t>
-            </w:r>
-            <w:r>
-              <w:rPr>
-                <w:spacing w:val="-11"/>
-              </w:rPr>
-              <w:t xml:space="preserve"> </w:t>
-            </w:r>
-            <w:r>
-              <w:rPr>
-                <w:spacing w:val="-1"/>
-              </w:rPr>
-              <w:t>new lang</w:t>
-            </w:r>
-            <w:r>
-              <w:rPr>
-                <w:spacing w:val="-2"/>
-              </w:rPr>
-              <w:t>uage, framework, and</w:t>
-            </w:r>
-            <w:r>
-              <w:rPr>
-                <w:spacing w:val="-11"/>
-              </w:rPr>
-              <w:t xml:space="preserve"> </w:t>
-            </w:r>
-            <w:r>
-              <w:rPr>
-                <w:rFonts w:hint="default"/>
-                <w:spacing w:val="-11"/>
-                <w:lang w:val="en-US"/>
-              </w:rPr>
-              <w:t xml:space="preserve"> </w:t>
-            </w:r>
-            <w:r>
-              <w:rPr>
-                <w:spacing w:val="-2"/>
-              </w:rPr>
-              <w:t>tools for</w:t>
-            </w:r>
-            <w:r>
-              <w:rPr>
-                <w:spacing w:val="-14"/>
-              </w:rPr>
-              <w:t xml:space="preserve"> </w:t>
-            </w:r>
-            <w:r>
-              <w:rPr>
-                <w:spacing w:val="-2"/>
-              </w:rPr>
-              <w:t>project</w:t>
-            </w:r>
-            <w:r>
-              <w:t xml:space="preserve"> </w:t>
-            </w:r>
-            <w:r>
-              <w:rPr>
-                <w:spacing w:val="-1"/>
-              </w:rPr>
-              <w:t>needs</w:t>
-            </w:r>
-          </w:p>
-          <w:p>
-            <w:pPr>
-              <w:pStyle w:val="6"/>
+              <w:pStyle w:val="7"/>
               <w:spacing w:before="57" w:line="190" w:lineRule="auto"/>
               <w:ind w:left="217"/>
               <w:rPr>
-                <w:spacing w:val="-1"/>
-              </w:rPr>
-            </w:pPr>
-            <w:r>
-              <w:t>•      Accelerated the time to fulfill user requirements and minimized code c</w:t>
-            </w:r>
-            <w:r>
-              <w:rPr>
-                <w:spacing w:val="-1"/>
-              </w:rPr>
-              <w:t>hanges by</w:t>
-            </w:r>
-            <w:r>
-              <w:rPr>
-                <w:spacing w:val="6"/>
-              </w:rPr>
-              <w:t xml:space="preserve"> </w:t>
-            </w:r>
-            <w:r>
-              <w:rPr>
-                <w:spacing w:val="-1"/>
-              </w:rPr>
-              <w:t>creating</w:t>
-            </w:r>
-            <w:r>
-              <w:rPr>
-                <w:spacing w:val="8"/>
-              </w:rPr>
-              <w:t xml:space="preserve"> </w:t>
-            </w:r>
-            <w:r>
-              <w:rPr>
-                <w:spacing w:val="-1"/>
-              </w:rPr>
-              <w:t>a parameterized</w:t>
-            </w:r>
-            <w:r>
-              <w:rPr>
-                <w:spacing w:val="9"/>
-              </w:rPr>
-              <w:t xml:space="preserve"> </w:t>
-            </w:r>
-            <w:r>
-              <w:rPr>
-                <w:spacing w:val="-1"/>
-              </w:rPr>
-              <w:t>system</w:t>
-            </w:r>
-          </w:p>
-          <w:p>
-            <w:pPr>
-              <w:pStyle w:val="6"/>
+                <w:rFonts w:hint="default"/>
+                <w:spacing w:val="-1"/>
+              </w:rPr>
+            </w:pPr>
+            <w:r>
+              <w:rPr>
+                <w:rFonts w:hint="default"/>
+                <w:spacing w:val="-1"/>
+              </w:rPr>
+              <w:t>•</w:t>
+            </w:r>
+            <w:r>
+              <w:rPr>
+                <w:rFonts w:hint="default"/>
+                <w:spacing w:val="-1"/>
+              </w:rPr>
+              <w:tab/>
+            </w:r>
+            <w:r>
+              <w:rPr>
+                <w:rFonts w:hint="default"/>
+                <w:spacing w:val="-1"/>
+                <w:lang w:val="en-US"/>
+              </w:rPr>
+              <w:t>Built</w:t>
+            </w:r>
+            <w:r>
+              <w:rPr>
+                <w:rFonts w:hint="default"/>
+                <w:spacing w:val="-1"/>
+              </w:rPr>
+              <w:t xml:space="preserve"> a configurable reporting system for </w:t>
+            </w:r>
+            <w:r>
+              <w:rPr>
+                <w:rFonts w:hint="default"/>
+                <w:spacing w:val="-1"/>
+                <w:lang w:val="en-US"/>
+              </w:rPr>
+              <w:t>Insurance Claim Web App</w:t>
+            </w:r>
+            <w:r>
+              <w:rPr>
+                <w:rFonts w:hint="default"/>
+                <w:spacing w:val="-1"/>
+              </w:rPr>
+              <w:t xml:space="preserve">, enabling 12+ report variations and reducing repetitive </w:t>
+            </w:r>
+          </w:p>
+          <w:p>
+            <w:pPr>
+              <w:pStyle w:val="7"/>
+              <w:spacing w:before="57" w:line="190" w:lineRule="auto"/>
+              <w:ind w:left="500" w:leftChars="0"/>
+              <w:rPr>
+                <w:rFonts w:hint="default"/>
+                <w:spacing w:val="-1"/>
+              </w:rPr>
+            </w:pPr>
+            <w:r>
+              <w:rPr>
+                <w:rFonts w:hint="default"/>
+                <w:spacing w:val="-1"/>
+              </w:rPr>
+              <w:t>coding efforts by ~50%</w:t>
+            </w:r>
+          </w:p>
+          <w:p>
+            <w:pPr>
+              <w:pStyle w:val="7"/>
               <w:spacing w:before="57" w:line="190" w:lineRule="auto"/>
               <w:ind w:left="217"/>
-            </w:pPr>
-            <w:r>
-              <w:t xml:space="preserve">•      </w:t>
-            </w:r>
-            <w:r>
-              <w:rPr>
-                <w:rFonts w:hint="default"/>
-                <w:spacing w:val="-1"/>
-              </w:rPr>
-              <w:t>Fasten deployment by creating a bat file to automate tasks</w:t>
-            </w:r>
-          </w:p>
-          <w:p>
-            <w:pPr>
-              <w:pStyle w:val="6"/>
-              <w:spacing w:before="58" w:line="190" w:lineRule="auto"/>
-              <w:ind w:left="217"/>
-            </w:pPr>
-            <w:r>
-              <w:rPr>
-                <w:spacing w:val="-1"/>
-              </w:rPr>
-              <w:t>•      4 Go-Live applications developed as</w:t>
-            </w:r>
-            <w:r>
-              <w:rPr>
-                <w:spacing w:val="11"/>
-              </w:rPr>
-              <w:t xml:space="preserve"> </w:t>
-            </w:r>
-            <w:r>
-              <w:rPr>
-                <w:spacing w:val="-1"/>
-              </w:rPr>
-              <w:t>a</w:t>
-            </w:r>
-            <w:r>
-              <w:rPr>
-                <w:spacing w:val="2"/>
-              </w:rPr>
-              <w:t xml:space="preserve"> </w:t>
-            </w:r>
-            <w:r>
-              <w:rPr>
-                <w:spacing w:val="-1"/>
-              </w:rPr>
-              <w:t>team</w:t>
-            </w:r>
-            <w:r>
-              <w:rPr>
-                <w:spacing w:val="7"/>
-              </w:rPr>
-              <w:t xml:space="preserve"> </w:t>
-            </w:r>
-            <w:r>
-              <w:rPr>
-                <w:spacing w:val="-1"/>
-              </w:rPr>
-              <w:t>from</w:t>
-            </w:r>
-            <w:r>
-              <w:rPr>
-                <w:spacing w:val="10"/>
-              </w:rPr>
-              <w:t xml:space="preserve"> </w:t>
-            </w:r>
-            <w:r>
-              <w:rPr>
-                <w:spacing w:val="-1"/>
-              </w:rPr>
-              <w:t>scratch</w:t>
-            </w:r>
-          </w:p>
-          <w:p>
-            <w:pPr>
-              <w:pStyle w:val="6"/>
+              <w:rPr>
+                <w:rFonts w:hint="default"/>
+                <w:spacing w:val="-1"/>
+              </w:rPr>
+            </w:pPr>
+            <w:r>
+              <w:rPr>
+                <w:rFonts w:hint="default"/>
+                <w:spacing w:val="-1"/>
+              </w:rPr>
+              <w:t>•</w:t>
+            </w:r>
+            <w:r>
+              <w:rPr>
+                <w:rFonts w:hint="default"/>
+                <w:spacing w:val="-1"/>
+              </w:rPr>
+              <w:tab/>
+            </w:r>
+            <w:r>
+              <w:rPr>
+                <w:rFonts w:hint="default"/>
+                <w:spacing w:val="-1"/>
+              </w:rPr>
+              <w:t xml:space="preserve">Redesigned backend processing by shifting from real-time ETL triggers to SQL Agent batch jobs, increasing reliability for </w:t>
+            </w:r>
+          </w:p>
+          <w:p>
+            <w:pPr>
+              <w:pStyle w:val="7"/>
+              <w:spacing w:before="57" w:line="190" w:lineRule="auto"/>
+              <w:ind w:left="500" w:leftChars="0"/>
+              <w:rPr>
+                <w:rFonts w:hint="default"/>
+                <w:spacing w:val="-1"/>
+              </w:rPr>
+            </w:pPr>
+            <w:r>
+              <w:rPr>
+                <w:rFonts w:hint="default"/>
+                <w:spacing w:val="-1"/>
+              </w:rPr>
+              <w:t>80M+ card data rows</w:t>
+            </w:r>
+          </w:p>
+          <w:p>
+            <w:pPr>
+              <w:pStyle w:val="7"/>
               <w:spacing w:before="57" w:line="190" w:lineRule="auto"/>
               <w:ind w:left="217"/>
-            </w:pPr>
-            <w:r>
-              <w:rPr>
-                <w:spacing w:val="-1"/>
-              </w:rPr>
-              <w:t>•      Entrusted as a Project Leader</w:t>
-            </w:r>
-            <w:r>
-              <w:rPr>
-                <w:spacing w:val="24"/>
-                <w:w w:val="101"/>
-              </w:rPr>
-              <w:t xml:space="preserve"> </w:t>
-            </w:r>
-            <w:r>
-              <w:rPr>
-                <w:spacing w:val="-1"/>
-              </w:rPr>
-              <w:t>and</w:t>
-            </w:r>
-            <w:r>
-              <w:rPr>
-                <w:spacing w:val="7"/>
-              </w:rPr>
-              <w:t xml:space="preserve"> </w:t>
-            </w:r>
-            <w:r>
-              <w:rPr>
-                <w:spacing w:val="-1"/>
-              </w:rPr>
-              <w:t>Code Reviewer</w:t>
-            </w:r>
-          </w:p>
-          <w:p>
-            <w:pPr>
-              <w:pStyle w:val="6"/>
+              <w:rPr>
+                <w:rFonts w:hint="default"/>
+                <w:spacing w:val="-1"/>
+              </w:rPr>
+            </w:pPr>
+            <w:r>
+              <w:rPr>
+                <w:rFonts w:hint="default"/>
+                <w:spacing w:val="-1"/>
+              </w:rPr>
+              <w:t>•</w:t>
+            </w:r>
+            <w:r>
+              <w:rPr>
+                <w:rFonts w:hint="default"/>
+                <w:spacing w:val="-1"/>
+              </w:rPr>
+              <w:tab/>
+            </w:r>
+            <w:r>
+              <w:rPr>
+                <w:rFonts w:hint="default"/>
+                <w:spacing w:val="-1"/>
+              </w:rPr>
+              <w:t xml:space="preserve">Developed core stored procedures and optimized dashboard queries; dashboard validated with 20M+ rows and 90 concurrent </w:t>
+            </w:r>
+          </w:p>
+          <w:p>
+            <w:pPr>
+              <w:pStyle w:val="7"/>
+              <w:spacing w:before="57" w:line="190" w:lineRule="auto"/>
+              <w:ind w:left="500" w:leftChars="0"/>
+              <w:rPr>
+                <w:rFonts w:hint="default"/>
+                <w:spacing w:val="-1"/>
+              </w:rPr>
+            </w:pPr>
+            <w:r>
+              <w:rPr>
+                <w:rFonts w:hint="default"/>
+                <w:spacing w:val="-1"/>
+              </w:rPr>
+              <w:t>users, scaled for 2,500+ offices</w:t>
+            </w:r>
+          </w:p>
+          <w:p>
+            <w:pPr>
+              <w:pStyle w:val="7"/>
+              <w:spacing w:before="57" w:line="190" w:lineRule="auto"/>
+              <w:ind w:left="217"/>
+              <w:rPr>
+                <w:rFonts w:hint="default"/>
+                <w:spacing w:val="-1"/>
+              </w:rPr>
+            </w:pPr>
+            <w:r>
+              <w:rPr>
+                <w:rFonts w:hint="default"/>
+                <w:spacing w:val="-1"/>
+              </w:rPr>
+              <w:t>•</w:t>
+            </w:r>
+            <w:r>
+              <w:rPr>
+                <w:rFonts w:hint="default"/>
+                <w:spacing w:val="-1"/>
+              </w:rPr>
+              <w:tab/>
+            </w:r>
+            <w:r>
+              <w:rPr>
+                <w:rFonts w:hint="default"/>
+                <w:spacing w:val="-1"/>
+              </w:rPr>
+              <w:t>Created a scheduler to track delivery status and push updates to integrated applications</w:t>
+            </w:r>
+          </w:p>
+          <w:p>
+            <w:pPr>
+              <w:pStyle w:val="7"/>
+              <w:spacing w:before="57" w:line="190" w:lineRule="auto"/>
+              <w:ind w:left="217"/>
+              <w:rPr>
+                <w:rFonts w:hint="default"/>
+                <w:spacing w:val="-1"/>
+              </w:rPr>
+            </w:pPr>
+            <w:r>
+              <w:rPr>
+                <w:rFonts w:hint="default"/>
+                <w:spacing w:val="-1"/>
+              </w:rPr>
+              <w:t>•</w:t>
+            </w:r>
+            <w:r>
+              <w:rPr>
+                <w:rFonts w:hint="default"/>
+                <w:spacing w:val="-1"/>
+              </w:rPr>
+              <w:tab/>
+            </w:r>
+            <w:r>
+              <w:rPr>
+                <w:rFonts w:hint="default"/>
+                <w:spacing w:val="-1"/>
+              </w:rPr>
+              <w:t xml:space="preserve">Designed reusable backend components used in 10+ implementations, streamlining action execution, parameter handling, and </w:t>
+            </w:r>
+          </w:p>
+          <w:p>
+            <w:pPr>
+              <w:pStyle w:val="7"/>
+              <w:spacing w:before="57" w:line="190" w:lineRule="auto"/>
+              <w:ind w:left="500" w:leftChars="0"/>
+              <w:rPr>
+                <w:rFonts w:hint="default"/>
+                <w:spacing w:val="-1"/>
+              </w:rPr>
+            </w:pPr>
+            <w:r>
+              <w:rPr>
+                <w:rFonts w:hint="default"/>
+                <w:spacing w:val="-1"/>
+              </w:rPr>
+              <w:t>time-based scheduling</w:t>
+            </w:r>
+          </w:p>
+          <w:p>
+            <w:pPr>
+              <w:pStyle w:val="7"/>
+              <w:spacing w:before="57" w:line="190" w:lineRule="auto"/>
+              <w:ind w:left="217"/>
+              <w:rPr>
+                <w:rFonts w:hint="default"/>
+                <w:spacing w:val="-1"/>
+              </w:rPr>
+            </w:pPr>
+            <w:r>
+              <w:rPr>
+                <w:rFonts w:hint="default"/>
+                <w:spacing w:val="-1"/>
+              </w:rPr>
+              <w:t>•</w:t>
+            </w:r>
+            <w:r>
+              <w:rPr>
+                <w:rFonts w:hint="default"/>
+                <w:spacing w:val="-1"/>
+              </w:rPr>
+              <w:tab/>
+            </w:r>
+            <w:r>
+              <w:rPr>
+                <w:rFonts w:hint="default"/>
+                <w:spacing w:val="-1"/>
+              </w:rPr>
+              <w:t>Built an API handler for the Loan Maintenance Web App to support card inquiry and transaction posting</w:t>
+            </w:r>
+          </w:p>
+          <w:p>
+            <w:pPr>
+              <w:pStyle w:val="7"/>
+              <w:spacing w:before="57" w:line="190" w:lineRule="auto"/>
+              <w:ind w:left="217"/>
+              <w:rPr>
+                <w:rFonts w:hint="default"/>
+                <w:spacing w:val="-1"/>
+              </w:rPr>
+            </w:pPr>
+            <w:r>
+              <w:rPr>
+                <w:rFonts w:hint="default"/>
+                <w:spacing w:val="-1"/>
+              </w:rPr>
+              <w:t>•</w:t>
+            </w:r>
+            <w:r>
+              <w:rPr>
+                <w:rFonts w:hint="default"/>
+                <w:spacing w:val="-1"/>
+              </w:rPr>
+              <w:tab/>
+            </w:r>
+            <w:r>
+              <w:rPr>
+                <w:rFonts w:hint="default"/>
+                <w:spacing w:val="-1"/>
+              </w:rPr>
+              <w:t>Collaborated with solution analysts, testers, and SMEs during SIT/UAT to ensure production readiness</w:t>
+            </w:r>
+          </w:p>
+          <w:p>
+            <w:pPr>
+              <w:pStyle w:val="7"/>
+              <w:spacing w:before="57" w:line="190" w:lineRule="auto"/>
+              <w:ind w:left="217"/>
+              <w:rPr>
+                <w:rFonts w:hint="default"/>
+                <w:spacing w:val="-1"/>
+              </w:rPr>
+            </w:pPr>
+            <w:r>
+              <w:rPr>
+                <w:rFonts w:hint="default"/>
+                <w:spacing w:val="-1"/>
+              </w:rPr>
+              <w:t>•</w:t>
+            </w:r>
+            <w:r>
+              <w:rPr>
+                <w:rFonts w:hint="default"/>
+                <w:spacing w:val="-1"/>
+              </w:rPr>
+              <w:tab/>
+            </w:r>
+            <w:r>
+              <w:rPr>
+                <w:rFonts w:hint="default"/>
+                <w:spacing w:val="-1"/>
+              </w:rPr>
+              <w:t>Contributed to the successful delivery of 4 applications built from scratch as part of the core team</w:t>
+            </w:r>
+          </w:p>
+          <w:p>
+            <w:pPr>
+              <w:pStyle w:val="7"/>
+              <w:spacing w:before="57" w:line="190" w:lineRule="auto"/>
+              <w:ind w:left="217"/>
+              <w:rPr>
+                <w:rFonts w:hint="default"/>
+                <w:spacing w:val="-1"/>
+              </w:rPr>
+            </w:pPr>
+            <w:r>
+              <w:rPr>
+                <w:rFonts w:hint="default"/>
+                <w:spacing w:val="-1"/>
+              </w:rPr>
+              <w:t>•</w:t>
+            </w:r>
+            <w:r>
+              <w:rPr>
+                <w:rFonts w:hint="default"/>
+                <w:spacing w:val="-1"/>
+              </w:rPr>
+              <w:tab/>
+            </w:r>
+            <w:r>
+              <w:rPr>
+                <w:rFonts w:hint="default"/>
+                <w:spacing w:val="-1"/>
+              </w:rPr>
+              <w:t xml:space="preserve">Led the Inventory Management System project, overseeing full-stack development and implementation across backend and </w:t>
+            </w:r>
+          </w:p>
+          <w:p>
+            <w:pPr>
+              <w:pStyle w:val="7"/>
+              <w:spacing w:before="57" w:line="190" w:lineRule="auto"/>
+              <w:ind w:left="500" w:leftChars="0"/>
+              <w:rPr>
+                <w:rFonts w:hint="default"/>
+                <w:spacing w:val="-1"/>
+              </w:rPr>
+            </w:pPr>
+            <w:r>
+              <w:rPr>
+                <w:rFonts w:hint="default"/>
+                <w:spacing w:val="-1"/>
+              </w:rPr>
+              <w:t>dashboard modules</w:t>
+            </w:r>
+          </w:p>
+          <w:p>
+            <w:pPr>
+              <w:pStyle w:val="7"/>
+              <w:spacing w:before="57" w:line="190" w:lineRule="auto"/>
+              <w:ind w:left="217"/>
+              <w:rPr>
+                <w:spacing w:val="-1"/>
+              </w:rPr>
+            </w:pPr>
+            <w:r>
+              <w:rPr>
+                <w:rFonts w:hint="default"/>
+                <w:spacing w:val="-1"/>
+              </w:rPr>
+              <w:t>•</w:t>
+            </w:r>
+            <w:r>
+              <w:rPr>
+                <w:rFonts w:hint="default"/>
+                <w:spacing w:val="-1"/>
+              </w:rPr>
+              <w:tab/>
+            </w:r>
+            <w:r>
+              <w:rPr>
+                <w:rFonts w:hint="default"/>
+                <w:spacing w:val="-1"/>
+              </w:rPr>
+              <w:t>Trusted as a Code Reviewer to maintain coding standards and improve code quality</w:t>
+            </w:r>
+          </w:p>
+          <w:p>
+            <w:pPr>
+              <w:pStyle w:val="7"/>
               <w:spacing w:before="262" w:line="186" w:lineRule="auto"/>
               <w:ind w:left="10"/>
             </w:pPr>
@@ -845,7 +756,7 @@
           </w:p>
           <w:p>
             <w:pPr>
-              <w:pStyle w:val="6"/>
+              <w:pStyle w:val="7"/>
               <w:spacing w:before="58" w:line="190" w:lineRule="auto"/>
               <w:ind w:left="13"/>
             </w:pPr>
@@ -906,354 +817,286 @@
           </w:p>
           <w:p>
             <w:pPr>
-              <w:pStyle w:val="6"/>
-              <w:spacing w:before="59" w:line="220" w:lineRule="auto"/>
-              <w:ind w:left="577" w:right="848" w:hanging="360"/>
-            </w:pPr>
-            <w:r>
-              <w:t>•      Faster completion of</w:t>
-            </w:r>
-            <w:r>
-              <w:rPr>
-                <w:spacing w:val="-18"/>
-              </w:rPr>
-              <w:t xml:space="preserve"> </w:t>
-            </w:r>
-            <w:r>
-              <w:t xml:space="preserve">tasks in working on a project </w:t>
-            </w:r>
-            <w:r>
-              <w:rPr>
-                <w:spacing w:val="-1"/>
-              </w:rPr>
-              <w:t>within</w:t>
-            </w:r>
-            <w:r>
-              <w:rPr>
-                <w:spacing w:val="23"/>
-              </w:rPr>
-              <w:t xml:space="preserve"> </w:t>
-            </w:r>
-            <w:r>
-              <w:rPr>
-                <w:spacing w:val="-1"/>
-              </w:rPr>
-              <w:t>1 week</w:t>
-            </w:r>
-            <w:r>
-              <w:rPr>
-                <w:spacing w:val="6"/>
-              </w:rPr>
-              <w:t xml:space="preserve"> </w:t>
-            </w:r>
-            <w:r>
-              <w:rPr>
-                <w:spacing w:val="-1"/>
-              </w:rPr>
-              <w:t>of</w:t>
-            </w:r>
-            <w:r>
-              <w:rPr>
-                <w:rFonts w:hint="default"/>
-                <w:spacing w:val="-1"/>
-                <w:lang w:val="en-US"/>
-              </w:rPr>
-              <w:t xml:space="preserve"> </w:t>
-            </w:r>
-            <w:r>
-              <w:rPr>
-                <w:spacing w:val="-15"/>
-              </w:rPr>
-              <w:t xml:space="preserve"> </w:t>
-            </w:r>
-            <w:r>
-              <w:rPr>
-                <w:spacing w:val="-1"/>
-              </w:rPr>
-              <w:t>learning</w:t>
-            </w:r>
-            <w:r>
-              <w:rPr>
-                <w:spacing w:val="7"/>
-              </w:rPr>
-              <w:t xml:space="preserve"> </w:t>
-            </w:r>
-            <w:r>
-              <w:rPr>
-                <w:spacing w:val="-1"/>
-              </w:rPr>
-              <w:t>a new</w:t>
-            </w:r>
-            <w:r>
-              <w:rPr>
-                <w:spacing w:val="8"/>
-              </w:rPr>
-              <w:t xml:space="preserve"> </w:t>
-            </w:r>
-            <w:r>
-              <w:rPr>
-                <w:spacing w:val="-1"/>
-              </w:rPr>
-              <w:t>framework</w:t>
-            </w:r>
-            <w:r>
-              <w:rPr>
-                <w:spacing w:val="6"/>
-              </w:rPr>
-              <w:t xml:space="preserve"> </w:t>
-            </w:r>
-            <w:r>
-              <w:rPr>
-                <w:spacing w:val="-1"/>
-              </w:rPr>
-              <w:t>and</w:t>
-            </w:r>
-            <w:r>
-              <w:rPr>
-                <w:spacing w:val="2"/>
-              </w:rPr>
-              <w:t xml:space="preserve"> </w:t>
-            </w:r>
-            <w:r>
-              <w:rPr>
-                <w:spacing w:val="-1"/>
-              </w:rPr>
-              <w:t>tools</w:t>
-            </w:r>
-            <w:r>
-              <w:rPr>
-                <w:spacing w:val="8"/>
-              </w:rPr>
-              <w:t xml:space="preserve"> </w:t>
-            </w:r>
-            <w:r>
-              <w:rPr>
-                <w:spacing w:val="-1"/>
-              </w:rPr>
-              <w:t>for project</w:t>
-            </w:r>
-            <w:r>
-              <w:t xml:space="preserve"> </w:t>
-            </w:r>
-            <w:r>
-              <w:rPr>
-                <w:spacing w:val="-1"/>
-              </w:rPr>
-              <w:t>require</w:t>
-            </w:r>
-            <w:r>
-              <w:rPr>
-                <w:rFonts w:hint="default"/>
-                <w:spacing w:val="-1"/>
-                <w:lang w:val="en-US"/>
-              </w:rPr>
-              <w:t>m</w:t>
-            </w:r>
-            <w:r>
-              <w:rPr>
-                <w:spacing w:val="-1"/>
-              </w:rPr>
-              <w:t>ents</w:t>
-            </w:r>
-          </w:p>
-          <w:p>
-            <w:pPr>
-              <w:pStyle w:val="6"/>
-              <w:spacing w:before="57" w:line="190" w:lineRule="auto"/>
-              <w:ind w:left="217"/>
-            </w:pPr>
-            <w:r>
-              <w:t>•      1 completely independent</w:t>
-            </w:r>
-            <w:r>
-              <w:rPr>
-                <w:spacing w:val="6"/>
-              </w:rPr>
-              <w:t xml:space="preserve"> </w:t>
-            </w:r>
-            <w:r>
-              <w:t>Go-</w:t>
-            </w:r>
-            <w:r>
-              <w:rPr>
-                <w:spacing w:val="-1"/>
-              </w:rPr>
-              <w:t>Live project</w:t>
-            </w:r>
-            <w:r>
-              <w:rPr>
-                <w:spacing w:val="7"/>
-              </w:rPr>
-              <w:t xml:space="preserve"> </w:t>
-            </w:r>
-            <w:r>
-              <w:rPr>
-                <w:spacing w:val="-1"/>
-              </w:rPr>
-              <w:t>off</w:t>
-            </w:r>
-            <w:r>
-              <w:rPr>
-                <w:spacing w:val="-18"/>
-              </w:rPr>
-              <w:t xml:space="preserve"> </w:t>
-            </w:r>
-            <w:r>
-              <w:rPr>
-                <w:rFonts w:hint="default"/>
-                <w:spacing w:val="-18"/>
-                <w:lang w:val="en-US"/>
-              </w:rPr>
-              <w:t xml:space="preserve"> </w:t>
-            </w:r>
-            <w:r>
-              <w:rPr>
-                <w:spacing w:val="-1"/>
-              </w:rPr>
-              <w:t>the</w:t>
-            </w:r>
-            <w:r>
-              <w:rPr>
-                <w:spacing w:val="6"/>
-              </w:rPr>
-              <w:t xml:space="preserve"> </w:t>
-            </w:r>
-            <w:r>
-              <w:rPr>
-                <w:spacing w:val="-1"/>
-              </w:rPr>
-              <w:t>ground</w:t>
-            </w:r>
-          </w:p>
-          <w:p>
-            <w:pPr>
-              <w:pStyle w:val="6"/>
+              <w:pStyle w:val="7"/>
               <w:spacing w:before="58" w:line="190" w:lineRule="auto"/>
               <w:ind w:left="217"/>
-            </w:pPr>
-            <w:r>
-              <w:rPr>
-                <w:spacing w:val="-1"/>
-              </w:rPr>
-              <w:t>•      20 Go-Live improvements on different versions of</w:t>
-            </w:r>
-            <w:r>
+              <w:rPr>
+                <w:rFonts w:hint="default"/>
+                <w:spacing w:val="-1"/>
+              </w:rPr>
+            </w:pPr>
+            <w:r>
+              <w:rPr>
+                <w:rFonts w:hint="default"/>
+                <w:spacing w:val="-1"/>
+              </w:rPr>
+              <w:t>•</w:t>
+            </w:r>
+            <w:r>
+              <w:rPr>
+                <w:rFonts w:hint="default"/>
+                <w:spacing w:val="-1"/>
+              </w:rPr>
+              <w:tab/>
+            </w:r>
+            <w:r>
+              <w:rPr>
+                <w:rFonts w:hint="default"/>
+                <w:spacing w:val="-1"/>
+              </w:rPr>
+              <w:t>Quickly onboarded into projects and began contributing within one week by adapting to team tools and business logic</w:t>
+            </w:r>
+          </w:p>
+          <w:p>
+            <w:pPr>
+              <w:pStyle w:val="7"/>
+              <w:spacing w:before="58" w:line="190" w:lineRule="auto"/>
+              <w:ind w:left="217"/>
+              <w:rPr>
+                <w:rFonts w:hint="default"/>
+                <w:spacing w:val="-1"/>
+              </w:rPr>
+            </w:pPr>
+            <w:r>
+              <w:rPr>
+                <w:rFonts w:hint="default"/>
+                <w:spacing w:val="-1"/>
+              </w:rPr>
+              <w:t>•</w:t>
+            </w:r>
+            <w:r>
+              <w:rPr>
+                <w:rFonts w:hint="default"/>
+                <w:spacing w:val="-1"/>
+              </w:rPr>
+              <w:tab/>
+            </w:r>
+            <w:r>
+              <w:rPr>
+                <w:rFonts w:hint="default"/>
+                <w:spacing w:val="-1"/>
+              </w:rPr>
+              <w:t xml:space="preserve">Developed the Expatriate Shipment application from scratch to manage item tracking and documentation for overseas </w:t>
+            </w:r>
+          </w:p>
+          <w:p>
+            <w:pPr>
+              <w:pStyle w:val="7"/>
+              <w:spacing w:before="58" w:line="190" w:lineRule="auto"/>
+              <w:ind w:left="500" w:leftChars="0"/>
+              <w:rPr>
+                <w:rFonts w:hint="default"/>
+                <w:spacing w:val="-1"/>
+              </w:rPr>
+            </w:pPr>
+            <w:r>
+              <w:rPr>
+                <w:rFonts w:hint="default"/>
+                <w:spacing w:val="-1"/>
+              </w:rPr>
+              <w:t>assignments; adopted by internal HR and logistics teams to record item details, monitor shipping status, and manage clearance approvals</w:t>
+            </w:r>
+          </w:p>
+          <w:p>
+            <w:pPr>
+              <w:pStyle w:val="7"/>
+              <w:spacing w:before="58" w:line="190" w:lineRule="auto"/>
+              <w:ind w:left="217"/>
+              <w:rPr>
+                <w:rFonts w:hint="default"/>
+                <w:spacing w:val="-1"/>
+              </w:rPr>
+            </w:pPr>
+            <w:r>
+              <w:rPr>
+                <w:rFonts w:hint="default"/>
+                <w:spacing w:val="-1"/>
+              </w:rPr>
+              <w:t>•</w:t>
+            </w:r>
+            <w:r>
+              <w:rPr>
+                <w:rFonts w:hint="default"/>
+                <w:spacing w:val="-1"/>
+              </w:rPr>
+              <w:tab/>
+            </w:r>
+            <w:r>
+              <w:rPr>
+                <w:rFonts w:hint="default"/>
+                <w:spacing w:val="-1"/>
+              </w:rPr>
+              <w:t xml:space="preserve">Delivered enhancements to internal business apps (CAS and Material Request) by adding new fields, implementing business </w:t>
+            </w:r>
+          </w:p>
+          <w:p>
+            <w:pPr>
+              <w:pStyle w:val="7"/>
+              <w:spacing w:before="58" w:line="190" w:lineRule="auto"/>
+              <w:ind w:left="500" w:leftChars="0"/>
+              <w:rPr>
+                <w:rFonts w:hint="default"/>
+                <w:spacing w:val="-1"/>
+              </w:rPr>
+            </w:pPr>
+            <w:r>
+              <w:rPr>
+                <w:rFonts w:hint="default"/>
+                <w:spacing w:val="-1"/>
+              </w:rPr>
+              <w:t>logic, and streamlining approval flows</w:t>
+            </w:r>
+          </w:p>
+          <w:p>
+            <w:pPr>
+              <w:pStyle w:val="7"/>
+              <w:spacing w:before="58" w:line="190" w:lineRule="auto"/>
+              <w:ind w:left="217"/>
+              <w:rPr>
+                <w:rFonts w:hint="default"/>
+                <w:spacing w:val="-1"/>
+              </w:rPr>
+            </w:pPr>
+            <w:r>
+              <w:rPr>
+                <w:rFonts w:hint="default"/>
+                <w:spacing w:val="-1"/>
+              </w:rPr>
+              <w:t>•</w:t>
+            </w:r>
+            <w:r>
+              <w:rPr>
+                <w:rFonts w:hint="default"/>
+                <w:spacing w:val="-1"/>
+              </w:rPr>
+              <w:tab/>
+            </w:r>
+            <w:r>
+              <w:rPr>
+                <w:rFonts w:hint="default"/>
+                <w:spacing w:val="-1"/>
+              </w:rPr>
+              <w:t>Maintained legacy systems built on ASP.NET Web Forms and .NET 3.5, improving logic and structure across multiple modules</w:t>
+            </w:r>
+          </w:p>
+          <w:p>
+            <w:pPr>
+              <w:pStyle w:val="7"/>
+              <w:spacing w:before="58" w:line="190" w:lineRule="auto"/>
+              <w:ind w:left="217"/>
+              <w:rPr>
+                <w:rFonts w:hint="default"/>
+                <w:spacing w:val="-1"/>
+              </w:rPr>
+            </w:pPr>
+            <w:r>
+              <w:rPr>
+                <w:rFonts w:hint="default"/>
+                <w:spacing w:val="-1"/>
+              </w:rPr>
+              <w:t>•</w:t>
+            </w:r>
+            <w:r>
+              <w:rPr>
+                <w:rFonts w:hint="default"/>
+                <w:spacing w:val="-1"/>
+              </w:rPr>
+              <w:tab/>
+            </w:r>
+            <w:r>
+              <w:rPr>
+                <w:rFonts w:hint="default"/>
+                <w:spacing w:val="-1"/>
+              </w:rPr>
+              <w:t xml:space="preserve">Designed backend handlers to process inquiry requests and integrate with external APIs, supporting internal operational </w:t>
+            </w:r>
+          </w:p>
+          <w:p>
+            <w:pPr>
+              <w:pStyle w:val="7"/>
+              <w:spacing w:before="58" w:line="190" w:lineRule="auto"/>
+              <w:ind w:left="500" w:leftChars="0"/>
+              <w:rPr>
+                <w:rFonts w:hint="default"/>
+                <w:spacing w:val="-1"/>
+              </w:rPr>
+            </w:pPr>
+            <w:r>
+              <w:rPr>
+                <w:rFonts w:hint="default"/>
+                <w:spacing w:val="-1"/>
+              </w:rPr>
+              <w:t>workflows</w:t>
+            </w:r>
+          </w:p>
+          <w:p>
+            <w:pPr>
+              <w:pStyle w:val="7"/>
+              <w:spacing w:before="58" w:line="190" w:lineRule="auto"/>
+              <w:ind w:left="217"/>
+              <w:rPr>
+                <w:rFonts w:hint="default"/>
+                <w:spacing w:val="-1"/>
+              </w:rPr>
+            </w:pPr>
+            <w:r>
+              <w:rPr>
+                <w:rFonts w:hint="default"/>
+                <w:spacing w:val="-1"/>
+              </w:rPr>
+              <w:t>•</w:t>
+            </w:r>
+            <w:r>
+              <w:rPr>
+                <w:rFonts w:hint="default"/>
+                <w:spacing w:val="-1"/>
+              </w:rPr>
+              <w:tab/>
+            </w:r>
+            <w:r>
+              <w:rPr>
+                <w:rFonts w:hint="default"/>
+                <w:spacing w:val="-1"/>
+              </w:rPr>
+              <w:t>Independently delivered one end-to-end project to production (Go-Live)</w:t>
+            </w:r>
+          </w:p>
+          <w:p>
+            <w:pPr>
+              <w:pStyle w:val="7"/>
+              <w:spacing w:before="58" w:line="190" w:lineRule="auto"/>
+              <w:ind w:left="217"/>
               <w:rPr>
                 <w:rFonts w:hint="default"/>
                 <w:spacing w:val="-1"/>
                 <w:lang w:val="en-US"/>
               </w:rPr>
-              <w:t xml:space="preserve"> </w:t>
-            </w:r>
-            <w:r>
-              <w:rPr>
-                <w:spacing w:val="-1"/>
-              </w:rPr>
-              <w:t>.NET</w:t>
-            </w:r>
-            <w:r>
-              <w:rPr>
-                <w:spacing w:val="10"/>
-              </w:rPr>
-              <w:t xml:space="preserve"> </w:t>
-            </w:r>
-            <w:r>
-              <w:rPr>
-                <w:spacing w:val="-1"/>
-              </w:rPr>
-              <w:t>Framework,</w:t>
-            </w:r>
-            <w:r>
-              <w:rPr>
-                <w:spacing w:val="8"/>
-              </w:rPr>
-              <w:t xml:space="preserve"> </w:t>
-            </w:r>
-            <w:r>
-              <w:rPr>
-                <w:spacing w:val="-1"/>
-              </w:rPr>
-              <w:t>from</w:t>
-            </w:r>
-            <w:r>
-              <w:rPr>
-                <w:spacing w:val="14"/>
-                <w:w w:val="101"/>
-              </w:rPr>
-              <w:t xml:space="preserve"> </w:t>
-            </w:r>
-            <w:r>
-              <w:rPr>
-                <w:spacing w:val="-1"/>
-              </w:rPr>
-              <w:t>.NET</w:t>
-            </w:r>
-            <w:r>
-              <w:rPr>
-                <w:spacing w:val="8"/>
-              </w:rPr>
-              <w:t xml:space="preserve"> </w:t>
-            </w:r>
-            <w:r>
-              <w:rPr>
-                <w:spacing w:val="-1"/>
-              </w:rPr>
-              <w:t>3.5</w:t>
-            </w:r>
-            <w:r>
-              <w:rPr>
-                <w:spacing w:val="7"/>
-              </w:rPr>
-              <w:t xml:space="preserve"> </w:t>
-            </w:r>
-            <w:r>
-              <w:rPr>
-                <w:spacing w:val="-1"/>
-              </w:rPr>
-              <w:t>and up</w:t>
-            </w:r>
-            <w:r>
-              <w:rPr>
-                <w:spacing w:val="2"/>
-              </w:rPr>
-              <w:t xml:space="preserve"> </w:t>
-            </w:r>
-            <w:r>
-              <w:rPr>
-                <w:spacing w:val="-1"/>
-              </w:rPr>
-              <w:t>to</w:t>
-            </w:r>
-            <w:r>
-              <w:rPr>
-                <w:rFonts w:hint="default"/>
-                <w:spacing w:val="-1"/>
-                <w:lang w:val="en-US"/>
-              </w:rPr>
-              <w:t xml:space="preserve"> </w:t>
-            </w:r>
-            <w:r>
-              <w:rPr>
-                <w:spacing w:val="-1"/>
-              </w:rPr>
-              <w:t>.NET</w:t>
-            </w:r>
-            <w:r>
-              <w:rPr>
-                <w:spacing w:val="7"/>
-              </w:rPr>
-              <w:t xml:space="preserve"> </w:t>
-            </w:r>
-            <w:r>
-              <w:rPr>
-                <w:spacing w:val="-1"/>
-              </w:rPr>
-              <w:t>Core</w:t>
-            </w:r>
-          </w:p>
-          <w:p>
-            <w:pPr>
-              <w:pStyle w:val="6"/>
+            </w:pPr>
+            <w:r>
+              <w:rPr>
+                <w:rFonts w:hint="default"/>
+                <w:spacing w:val="-1"/>
+              </w:rPr>
+              <w:t>•</w:t>
+            </w:r>
+            <w:r>
+              <w:rPr>
+                <w:rFonts w:hint="default"/>
+                <w:spacing w:val="-1"/>
+              </w:rPr>
+              <w:tab/>
+            </w:r>
+            <w:r>
+              <w:rPr>
+                <w:rFonts w:hint="default"/>
+                <w:spacing w:val="-1"/>
+              </w:rPr>
+              <w:t>Contributed to 20+ Go-Live improvements across multiple .NET Framework versions, from 3.5 to .NET Core</w:t>
+            </w:r>
+          </w:p>
+          <w:p>
+            <w:pPr>
+              <w:pStyle w:val="7"/>
               <w:spacing w:before="262" w:line="186" w:lineRule="auto"/>
               <w:ind w:left="10"/>
             </w:pPr>
@@ -1276,7 +1119,7 @@
           </w:p>
           <w:p>
             <w:pPr>
-              <w:pStyle w:val="6"/>
+              <w:pStyle w:val="7"/>
               <w:spacing w:before="58" w:line="190" w:lineRule="auto"/>
             </w:pPr>
             <w:r>
@@ -1334,7 +1177,7 @@
           </w:p>
           <w:p>
             <w:pPr>
-              <w:pStyle w:val="6"/>
+              <w:pStyle w:val="7"/>
               <w:spacing w:before="58" w:line="220" w:lineRule="auto"/>
               <w:ind w:left="575" w:right="117" w:hanging="358"/>
             </w:pPr>
@@ -1389,7 +1232,7 @@
           </w:p>
           <w:p>
             <w:pPr>
-              <w:pStyle w:val="6"/>
+              <w:pStyle w:val="7"/>
               <w:spacing w:before="58" w:line="190" w:lineRule="auto"/>
               <w:ind w:left="217"/>
             </w:pPr>
@@ -1405,8 +1248,8 @@
           </w:p>
           <w:p>
             <w:pPr>
-              <w:pStyle w:val="6"/>
-              <w:spacing w:before="271" w:line="186" w:lineRule="auto"/>
+              <w:pStyle w:val="7"/>
+              <w:spacing w:before="271" w:line="360" w:lineRule="auto"/>
               <w:ind w:left="18"/>
               <w:rPr>
                 <w:sz w:val="24"/>
@@ -1444,117 +1287,450 @@
           </w:tblCellMar>
         </w:tblPrEx>
         <w:trPr>
-          <w:trHeight w:val="1145" w:hRule="atLeast"/>
+          <w:trHeight w:val="674" w:hRule="atLeast"/>
         </w:trPr>
         <w:tc>
           <w:tcPr>
             <w:tcW w:w="10651" w:type="dxa"/>
             <w:tcBorders>
-              <w:top w:val="single" w:color="000000" w:sz="8" w:space="0"/>
-              <w:bottom w:val="single" w:color="000000" w:sz="8" w:space="0"/>
+              <w:top w:val="single" w:color="auto" w:sz="4" w:space="0"/>
+              <w:bottom w:val="nil"/>
             </w:tcBorders>
             <w:vAlign w:val="top"/>
           </w:tcPr>
           <w:p>
             <w:pPr>
-              <w:pStyle w:val="6"/>
-              <w:spacing w:before="226" w:line="190" w:lineRule="auto"/>
-              <w:ind w:left="16"/>
-            </w:pPr>
-            <w:r>
+              <w:pStyle w:val="7"/>
+              <w:keepNext w:val="0"/>
+              <w:keepLines w:val="0"/>
+              <w:pageBreakBefore w:val="0"/>
+              <w:widowControl/>
+              <w:kinsoku w:val="0"/>
+              <w:wordWrap/>
+              <w:overflowPunct/>
+              <w:topLinePunct w:val="0"/>
+              <w:autoSpaceDE w:val="0"/>
+              <w:autoSpaceDN w:val="0"/>
+              <w:bidi w:val="0"/>
+              <w:adjustRightInd w:val="0"/>
+              <w:snapToGrid w:val="0"/>
+              <w:spacing w:line="240" w:lineRule="auto"/>
+              <w:ind w:left="0"/>
+              <w:textAlignment w:val="baseline"/>
+              <w:rPr>
+                <w:rFonts w:hint="default"/>
+                <w:spacing w:val="-2"/>
+              </w:rPr>
+            </w:pPr>
+          </w:p>
+          <w:p>
+            <w:pPr>
+              <w:pStyle w:val="7"/>
+              <w:keepNext w:val="0"/>
+              <w:keepLines w:val="0"/>
+              <w:pageBreakBefore w:val="0"/>
+              <w:widowControl/>
+              <w:kinsoku w:val="0"/>
+              <w:wordWrap/>
+              <w:overflowPunct/>
+              <w:topLinePunct w:val="0"/>
+              <w:autoSpaceDE w:val="0"/>
+              <w:autoSpaceDN w:val="0"/>
+              <w:bidi w:val="0"/>
+              <w:adjustRightInd w:val="0"/>
+              <w:snapToGrid w:val="0"/>
+              <w:spacing w:line="240" w:lineRule="auto"/>
+              <w:ind w:left="0"/>
+              <w:textAlignment w:val="baseline"/>
+              <w:rPr>
+                <w:rFonts w:hint="default"/>
+                <w:spacing w:val="-2"/>
+              </w:rPr>
+            </w:pPr>
+            <w:r>
+              <w:rPr>
+                <w:rFonts w:hint="default"/>
+                <w:spacing w:val="-2"/>
+              </w:rPr>
+              <w:t xml:space="preserve">Programming: C#, Java, JavaScript, SQL  </w:t>
+            </w:r>
+          </w:p>
+          <w:p>
+            <w:pPr>
+              <w:pStyle w:val="7"/>
+              <w:keepNext w:val="0"/>
+              <w:keepLines w:val="0"/>
+              <w:pageBreakBefore w:val="0"/>
+              <w:widowControl/>
+              <w:kinsoku w:val="0"/>
+              <w:wordWrap/>
+              <w:overflowPunct/>
+              <w:topLinePunct w:val="0"/>
+              <w:autoSpaceDE w:val="0"/>
+              <w:autoSpaceDN w:val="0"/>
+              <w:bidi w:val="0"/>
+              <w:adjustRightInd w:val="0"/>
+              <w:snapToGrid w:val="0"/>
+              <w:spacing w:line="240" w:lineRule="auto"/>
+              <w:ind w:left="0"/>
+              <w:textAlignment w:val="baseline"/>
+              <w:rPr>
+                <w:rFonts w:hint="default"/>
+                <w:spacing w:val="-2"/>
+              </w:rPr>
+            </w:pPr>
+            <w:r>
+              <w:rPr>
+                <w:rFonts w:hint="default"/>
+                <w:spacing w:val="-2"/>
+              </w:rPr>
+              <w:t xml:space="preserve">Frameworks &amp; Tech: ASP.NET, .NET Core, Entity Framework, jQuery, Laravel  </w:t>
+            </w:r>
+          </w:p>
+          <w:p>
+            <w:pPr>
+              <w:pStyle w:val="7"/>
+              <w:keepNext w:val="0"/>
+              <w:keepLines w:val="0"/>
+              <w:pageBreakBefore w:val="0"/>
+              <w:widowControl/>
+              <w:kinsoku w:val="0"/>
+              <w:wordWrap/>
+              <w:overflowPunct/>
+              <w:topLinePunct w:val="0"/>
+              <w:autoSpaceDE w:val="0"/>
+              <w:autoSpaceDN w:val="0"/>
+              <w:bidi w:val="0"/>
+              <w:adjustRightInd w:val="0"/>
+              <w:snapToGrid w:val="0"/>
+              <w:spacing w:line="240" w:lineRule="auto"/>
+              <w:ind w:left="0"/>
+              <w:textAlignment w:val="baseline"/>
+              <w:rPr>
+                <w:rFonts w:hint="default"/>
+                <w:spacing w:val="-2"/>
+              </w:rPr>
+            </w:pPr>
+            <w:r>
+              <w:rPr>
+                <w:rFonts w:hint="default"/>
+                <w:spacing w:val="-2"/>
+              </w:rPr>
+              <w:t>APIs &amp; Data: REST API, JSON, XML</w:t>
+            </w:r>
+          </w:p>
+          <w:p>
+            <w:pPr>
+              <w:pStyle w:val="7"/>
+              <w:keepNext w:val="0"/>
+              <w:keepLines w:val="0"/>
+              <w:pageBreakBefore w:val="0"/>
+              <w:widowControl/>
+              <w:kinsoku w:val="0"/>
+              <w:wordWrap/>
+              <w:overflowPunct/>
+              <w:topLinePunct w:val="0"/>
+              <w:autoSpaceDE w:val="0"/>
+              <w:autoSpaceDN w:val="0"/>
+              <w:bidi w:val="0"/>
+              <w:adjustRightInd w:val="0"/>
+              <w:snapToGrid w:val="0"/>
+              <w:spacing w:line="240" w:lineRule="auto"/>
+              <w:ind w:left="0"/>
+              <w:textAlignment w:val="baseline"/>
+              <w:rPr>
+                <w:rFonts w:hint="default"/>
+                <w:spacing w:val="-2"/>
+              </w:rPr>
+            </w:pPr>
+            <w:r>
+              <w:rPr>
+                <w:rFonts w:hint="default"/>
+                <w:spacing w:val="-2"/>
+              </w:rPr>
+              <w:t>Databases: SQL Server, Oracle, MySQL</w:t>
+            </w:r>
+          </w:p>
+          <w:p>
+            <w:pPr>
+              <w:pStyle w:val="7"/>
+              <w:keepNext w:val="0"/>
+              <w:keepLines w:val="0"/>
+              <w:pageBreakBefore w:val="0"/>
+              <w:widowControl/>
+              <w:kinsoku w:val="0"/>
+              <w:wordWrap/>
+              <w:overflowPunct/>
+              <w:topLinePunct w:val="0"/>
+              <w:autoSpaceDE w:val="0"/>
+              <w:autoSpaceDN w:val="0"/>
+              <w:bidi w:val="0"/>
+              <w:adjustRightInd w:val="0"/>
+              <w:snapToGrid w:val="0"/>
+              <w:spacing w:line="240" w:lineRule="auto"/>
+              <w:ind w:left="0"/>
+              <w:textAlignment w:val="baseline"/>
+              <w:rPr>
+                <w:rFonts w:hint="default"/>
+                <w:spacing w:val="-2"/>
+              </w:rPr>
+            </w:pPr>
+            <w:r>
+              <w:rPr>
+                <w:rFonts w:hint="default"/>
+                <w:spacing w:val="-2"/>
+              </w:rPr>
+              <w:t>Tools: Git, Bitbucket, GitHub Actions, JIRA</w:t>
+            </w:r>
+          </w:p>
+          <w:p>
+            <w:pPr>
+              <w:pStyle w:val="7"/>
+              <w:keepNext w:val="0"/>
+              <w:keepLines w:val="0"/>
+              <w:pageBreakBefore w:val="0"/>
+              <w:widowControl/>
+              <w:kinsoku w:val="0"/>
+              <w:wordWrap/>
+              <w:overflowPunct/>
+              <w:topLinePunct w:val="0"/>
+              <w:autoSpaceDE w:val="0"/>
+              <w:autoSpaceDN w:val="0"/>
+              <w:bidi w:val="0"/>
+              <w:adjustRightInd w:val="0"/>
+              <w:snapToGrid w:val="0"/>
+              <w:spacing w:line="240" w:lineRule="auto"/>
+              <w:ind w:left="0"/>
+              <w:textAlignment w:val="baseline"/>
+              <w:rPr>
+                <w:rFonts w:hint="default"/>
+                <w:spacing w:val="-2"/>
+              </w:rPr>
+            </w:pPr>
+            <w:r>
+              <w:rPr>
+                <w:rFonts w:hint="default"/>
+                <w:spacing w:val="-2"/>
+              </w:rPr>
+              <w:t>Architecture &amp; Design: Interface-based Design, Dependency Injection, Service Layer Pattern</w:t>
+            </w:r>
+          </w:p>
+          <w:p>
+            <w:pPr>
+              <w:pStyle w:val="7"/>
+              <w:keepNext w:val="0"/>
+              <w:keepLines w:val="0"/>
+              <w:pageBreakBefore w:val="0"/>
+              <w:widowControl/>
+              <w:kinsoku w:val="0"/>
+              <w:wordWrap/>
+              <w:overflowPunct/>
+              <w:topLinePunct w:val="0"/>
+              <w:autoSpaceDE w:val="0"/>
+              <w:autoSpaceDN w:val="0"/>
+              <w:bidi w:val="0"/>
+              <w:adjustRightInd w:val="0"/>
+              <w:snapToGrid w:val="0"/>
+              <w:spacing w:line="240" w:lineRule="auto"/>
+              <w:ind w:left="0"/>
+              <w:textAlignment w:val="baseline"/>
+              <w:rPr>
+                <w:rFonts w:hint="default"/>
+                <w:spacing w:val="-2"/>
+              </w:rPr>
+            </w:pPr>
+            <w:r>
+              <w:rPr>
+                <w:rFonts w:hint="default"/>
+                <w:spacing w:val="-2"/>
+              </w:rPr>
+              <w:t>Languages: English (</w:t>
+            </w:r>
+            <w:r>
+              <w:rPr>
+                <w:rFonts w:hint="default"/>
+                <w:spacing w:val="-2"/>
+                <w:lang w:val="en-US"/>
+              </w:rPr>
+              <w:t>Intermediate</w:t>
+            </w:r>
+            <w:r>
+              <w:rPr>
+                <w:rFonts w:hint="default"/>
+                <w:spacing w:val="-2"/>
+              </w:rPr>
+              <w:t>), Indonesian (Native)</w:t>
+            </w:r>
+          </w:p>
+          <w:p>
+            <w:pPr>
+              <w:pStyle w:val="7"/>
+              <w:keepNext w:val="0"/>
+              <w:keepLines w:val="0"/>
+              <w:pageBreakBefore w:val="0"/>
+              <w:widowControl/>
+              <w:kinsoku w:val="0"/>
+              <w:wordWrap/>
+              <w:overflowPunct/>
+              <w:topLinePunct w:val="0"/>
+              <w:autoSpaceDE w:val="0"/>
+              <w:autoSpaceDN w:val="0"/>
+              <w:bidi w:val="0"/>
+              <w:adjustRightInd w:val="0"/>
+              <w:snapToGrid w:val="0"/>
+              <w:spacing w:line="240" w:lineRule="auto"/>
+              <w:ind w:left="0"/>
+              <w:textAlignment w:val="baseline"/>
+              <w:rPr>
+                <w:rFonts w:hint="default"/>
+                <w:spacing w:val="-2"/>
+              </w:rPr>
+            </w:pPr>
+          </w:p>
+          <w:p>
+            <w:pPr>
+              <w:pStyle w:val="7"/>
+              <w:keepNext w:val="0"/>
+              <w:keepLines w:val="0"/>
+              <w:pageBreakBefore w:val="0"/>
+              <w:widowControl/>
+              <w:kinsoku w:val="0"/>
+              <w:wordWrap/>
+              <w:overflowPunct/>
+              <w:topLinePunct w:val="0"/>
+              <w:autoSpaceDE w:val="0"/>
+              <w:autoSpaceDN w:val="0"/>
+              <w:bidi w:val="0"/>
+              <w:adjustRightInd w:val="0"/>
+              <w:snapToGrid w:val="0"/>
+              <w:spacing w:line="240" w:lineRule="auto"/>
+              <w:ind w:left="0"/>
+              <w:textAlignment w:val="baseline"/>
+              <w:rPr>
+                <w:rFonts w:hint="default"/>
+                <w:spacing w:val="-2"/>
+              </w:rPr>
+            </w:pPr>
+          </w:p>
+        </w:tc>
+      </w:tr>
+      <w:tr>
+        <w:tblPrEx>
+          <w:tblBorders>
+            <w:top w:val="none" w:color="000000" w:sz="0" w:space="0"/>
+            <w:left w:val="none" w:color="000000" w:sz="0" w:space="0"/>
+            <w:bottom w:val="none" w:color="000000" w:sz="0" w:space="0"/>
+            <w:right w:val="none" w:color="000000" w:sz="0" w:space="0"/>
+            <w:insideH w:val="none" w:color="000000" w:sz="0" w:space="0"/>
+            <w:insideV w:val="none" w:color="000000" w:sz="0" w:space="0"/>
+          </w:tblBorders>
+          <w:tblCellMar>
+            <w:top w:w="0" w:type="dxa"/>
+            <w:left w:w="0" w:type="dxa"/>
+            <w:bottom w:w="0" w:type="dxa"/>
+            <w:right w:w="0" w:type="dxa"/>
+          </w:tblCellMar>
+        </w:tblPrEx>
+        <w:trPr>
+          <w:trHeight w:val="293" w:hRule="atLeast"/>
+        </w:trPr>
+        <w:tc>
+          <w:tcPr>
+            <w:tcW w:w="10651" w:type="dxa"/>
+            <w:tcBorders>
+              <w:top w:val="nil"/>
+              <w:bottom w:val="nil"/>
+            </w:tcBorders>
+            <w:vAlign w:val="top"/>
+          </w:tcPr>
+          <w:p>
+            <w:pPr>
+              <w:pStyle w:val="7"/>
+              <w:keepNext w:val="0"/>
+              <w:keepLines w:val="0"/>
+              <w:pageBreakBefore w:val="0"/>
+              <w:widowControl/>
+              <w:kinsoku w:val="0"/>
+              <w:wordWrap/>
+              <w:overflowPunct/>
+              <w:topLinePunct w:val="0"/>
+              <w:autoSpaceDE w:val="0"/>
+              <w:autoSpaceDN w:val="0"/>
+              <w:bidi w:val="0"/>
+              <w:adjustRightInd w:val="0"/>
+              <w:snapToGrid w:val="0"/>
+              <w:spacing w:line="240" w:lineRule="auto"/>
+              <w:ind w:left="0"/>
+              <w:textAlignment w:val="baseline"/>
               <w:rPr>
                 <w:b/>
                 <w:bCs/>
-                <w:spacing w:val="-1"/>
-              </w:rPr>
-              <w:t>Skills:</w:t>
-            </w:r>
-            <w:r>
+                <w:spacing w:val="-4"/>
+                <w:sz w:val="24"/>
+                <w:szCs w:val="24"/>
+              </w:rPr>
+            </w:pPr>
+            <w:bookmarkStart w:id="0" w:name="_GoBack"/>
+            <w:bookmarkEnd w:id="0"/>
+          </w:p>
+        </w:tc>
+      </w:tr>
+      <w:tr>
+        <w:tblPrEx>
+          <w:tblBorders>
+            <w:top w:val="none" w:color="000000" w:sz="0" w:space="0"/>
+            <w:left w:val="none" w:color="000000" w:sz="0" w:space="0"/>
+            <w:bottom w:val="none" w:color="000000" w:sz="0" w:space="0"/>
+            <w:right w:val="none" w:color="000000" w:sz="0" w:space="0"/>
+            <w:insideH w:val="none" w:color="000000" w:sz="0" w:space="0"/>
+            <w:insideV w:val="none" w:color="000000" w:sz="0" w:space="0"/>
+          </w:tblBorders>
+          <w:tblCellMar>
+            <w:top w:w="0" w:type="dxa"/>
+            <w:left w:w="0" w:type="dxa"/>
+            <w:bottom w:w="0" w:type="dxa"/>
+            <w:right w:w="0" w:type="dxa"/>
+          </w:tblCellMar>
+        </w:tblPrEx>
+        <w:trPr>
+          <w:trHeight w:val="389" w:hRule="atLeast"/>
+        </w:trPr>
+        <w:tc>
+          <w:tcPr>
+            <w:tcW w:w="10651" w:type="dxa"/>
+            <w:tcBorders>
+              <w:top w:val="nil"/>
+              <w:bottom w:val="single" w:color="auto" w:sz="4" w:space="0"/>
+            </w:tcBorders>
+            <w:vAlign w:val="top"/>
+          </w:tcPr>
+          <w:p>
+            <w:pPr>
+              <w:pStyle w:val="7"/>
+              <w:keepNext w:val="0"/>
+              <w:keepLines w:val="0"/>
+              <w:pageBreakBefore w:val="0"/>
+              <w:widowControl/>
+              <w:kinsoku w:val="0"/>
+              <w:wordWrap/>
+              <w:overflowPunct/>
+              <w:topLinePunct w:val="0"/>
+              <w:autoSpaceDE w:val="0"/>
+              <w:autoSpaceDN w:val="0"/>
+              <w:bidi w:val="0"/>
+              <w:adjustRightInd w:val="0"/>
+              <w:snapToGrid w:val="0"/>
+              <w:spacing w:line="240" w:lineRule="auto"/>
+              <w:ind w:left="0"/>
+              <w:textAlignment w:val="baseline"/>
               <w:rPr>
                 <w:b/>
                 <w:bCs/>
-                <w:spacing w:val="14"/>
-              </w:rPr>
-              <w:t xml:space="preserve"> </w:t>
-            </w:r>
-            <w:r>
-              <w:rPr>
-                <w:spacing w:val="-1"/>
-              </w:rPr>
-              <w:t>.NET,</w:t>
-            </w:r>
-            <w:r>
-              <w:rPr>
-                <w:spacing w:val="-10"/>
-              </w:rPr>
-              <w:t xml:space="preserve"> </w:t>
-            </w:r>
-            <w:r>
-              <w:rPr>
-                <w:spacing w:val="-1"/>
-              </w:rPr>
-              <w:t>ASP.NET, HTML/CSS,</w:t>
-            </w:r>
-            <w:r>
-              <w:rPr>
-                <w:spacing w:val="-15"/>
-              </w:rPr>
-              <w:t xml:space="preserve"> </w:t>
-            </w:r>
-            <w:r>
-              <w:rPr>
-                <w:spacing w:val="-1"/>
-              </w:rPr>
-              <w:t>jQuery, JavaScript, C#,</w:t>
-            </w:r>
-            <w:r>
-              <w:rPr>
-                <w:spacing w:val="13"/>
-              </w:rPr>
-              <w:t xml:space="preserve"> </w:t>
-            </w:r>
-            <w:r>
-              <w:rPr>
-                <w:spacing w:val="-1"/>
-              </w:rPr>
-              <w:t>SQL</w:t>
-            </w:r>
-            <w:r>
-              <w:rPr>
-                <w:spacing w:val="-2"/>
-              </w:rPr>
-              <w:t>, Oracle, Java, Git, JIRA</w:t>
-            </w:r>
-          </w:p>
-          <w:p>
-            <w:pPr>
-              <w:pStyle w:val="6"/>
-              <w:spacing w:before="58" w:line="317" w:lineRule="auto"/>
-              <w:ind w:left="11" w:right="8017" w:hanging="1"/>
-              <w:rPr>
+                <w:spacing w:val="-4"/>
                 <w:sz w:val="24"/>
                 <w:szCs w:val="24"/>
               </w:rPr>
             </w:pPr>
-            <w:r>
-              <w:rPr>
-                <w:b/>
-                <w:bCs/>
-              </w:rPr>
-              <w:t xml:space="preserve">Languages: </w:t>
-            </w:r>
-            <w:r>
-              <w:t>Indonesian, En</w:t>
-            </w:r>
-            <w:r>
-              <w:rPr>
-                <w:spacing w:val="-1"/>
-              </w:rPr>
-              <w:t>glish</w:t>
-            </w:r>
-            <w:r>
-              <w:t xml:space="preserve"> </w:t>
-            </w:r>
             <w:r>
               <w:rPr>
                 <w:b/>
@@ -1592,14 +1768,14 @@
           <w:tcPr>
             <w:tcW w:w="10651" w:type="dxa"/>
             <w:tcBorders>
-              <w:top w:val="single" w:color="000000" w:sz="8" w:space="0"/>
+              <w:top w:val="single" w:color="auto" w:sz="4" w:space="0"/>
               <w:bottom w:val="single" w:color="000000" w:sz="8" w:space="0"/>
             </w:tcBorders>
             <w:vAlign w:val="top"/>
           </w:tcPr>
           <w:p>
             <w:pPr>
-              <w:pStyle w:val="6"/>
+              <w:pStyle w:val="7"/>
               <w:spacing w:before="232" w:line="186" w:lineRule="auto"/>
               <w:ind w:left="16"/>
             </w:pPr>
@@ -1622,7 +1798,7 @@
           </w:p>
           <w:p>
             <w:pPr>
-              <w:pStyle w:val="6"/>
+              <w:pStyle w:val="7"/>
               <w:spacing w:before="57" w:line="190" w:lineRule="auto"/>
               <w:jc w:val="left"/>
               <w:rPr>
@@ -1666,7 +1842,7 @@
           </w:p>
           <w:p>
             <w:pPr>
-              <w:pStyle w:val="6"/>
+              <w:pStyle w:val="7"/>
               <w:spacing w:before="61" w:line="186" w:lineRule="auto"/>
               <w:ind w:left="217"/>
               <w:rPr>
@@ -1699,7 +1875,7 @@
               <w:rPr>
                 <w:spacing w:val="-3"/>
               </w:rPr>
-              <w:t>CUMLAUDE</w:t>
+              <w:t>CUM</w:t>
             </w:r>
             <w:r>
               <w:rPr>
@@ -1707,12 +1883,26 @@
                 <w:spacing w:val="-3"/>
                 <w:lang w:val="en-US"/>
               </w:rPr>
+              <w:t xml:space="preserve"> </w:t>
+            </w:r>
+            <w:r>
+              <w:rPr>
+                <w:spacing w:val="-3"/>
+              </w:rPr>
+              <w:t>LAUDE</w:t>
+            </w:r>
+            <w:r>
+              <w:rPr>
+                <w:rFonts w:hint="default"/>
+                <w:spacing w:val="-3"/>
+                <w:lang w:val="en-US"/>
+              </w:rPr>
               <w:t>)</w:t>
             </w:r>
           </w:p>
           <w:p>
             <w:pPr>
-              <w:pStyle w:val="6"/>
+              <w:pStyle w:val="7"/>
               <w:spacing w:before="61" w:line="186" w:lineRule="auto"/>
               <w:ind w:left="217"/>
               <w:rPr>
@@ -1742,7 +1932,7 @@
           </w:p>
           <w:p>
             <w:pPr>
-              <w:pStyle w:val="6"/>
+              <w:pStyle w:val="7"/>
               <w:spacing w:before="61" w:line="186" w:lineRule="auto"/>
               <w:ind w:left="217"/>
               <w:rPr>
@@ -1771,7 +1961,7 @@
           </w:p>
           <w:p>
             <w:pPr>
-              <w:pStyle w:val="6"/>
+              <w:pStyle w:val="7"/>
               <w:spacing w:before="271" w:line="186" w:lineRule="auto"/>
               <w:ind w:left="12"/>
               <w:rPr>
@@ -2578,7 +2768,23 @@
       <w:lang w:val="en-US" w:eastAsia="en-US" w:bidi="ar-SA"/>
     </w:rPr>
   </w:style>
-  <w:style w:type="table" w:customStyle="1" w:styleId="5">
+  <w:style w:type="paragraph" w:styleId="5">
+    <w:name w:val="Normal (Web)"/>
+    <w:uiPriority w:val="0"/>
+    <w:pPr>
+      <w:spacing w:before="0" w:beforeAutospacing="1" w:after="0" w:afterAutospacing="1"/>
+      <w:ind w:left="0" w:right="0"/>
+      <w:jc w:val="left"/>
+    </w:pPr>
+    <w:rPr>
+      <w:rFonts w:ascii="Times New Roman" w:hAnsi="Times New Roman" w:eastAsia="SimSun" w:cs="Times New Roman"/>
+      <w:kern w:val="0"/>
+      <w:sz w:val="24"/>
+      <w:szCs w:val="24"/>
+      <w:lang w:val="en-US" w:eastAsia="zh-CN" w:bidi="ar"/>
+    </w:rPr>
+  </w:style>
+  <w:style w:type="table" w:customStyle="1" w:styleId="6">
     <w:name w:val="Table Normal1"/>
     <w:semiHidden/>
     <w:unhideWhenUsed/>
@@ -2593,7 +2799,7 @@
       </w:tblCellMar>
     </w:tblPr>
   </w:style>
-  <w:style w:type="paragraph" w:customStyle="1" w:styleId="6">
+  <w:style w:type="paragraph" w:customStyle="1" w:styleId="7">
     <w:name w:val="Table Text"/>
     <w:basedOn w:val="1"/>
     <w:semiHidden/>

</xml_diff>

<commit_message>
Deploying to net-pages from  @ fc32237d420f8f9a08554cd2bc7cc0156f5566ec 🚀
</commit_message>
<xml_diff>
--- a/docs/RESUME Shienny_Hadi 2025.docx
+++ b/docs/RESUME Shienny_Hadi 2025.docx
@@ -1227,6 +1227,14 @@
               <w:t xml:space="preserve"> </w:t>
             </w:r>
             <w:r>
+              <w:rPr>
+                <w:rFonts w:hint="default"/>
+                <w:spacing w:val="-21"/>
+                <w:lang w:val="en-US"/>
+              </w:rPr>
+              <w:t xml:space="preserve"> </w:t>
+            </w:r>
+            <w:r>
               <w:t>paper</w:t>
             </w:r>
           </w:p>
@@ -1350,9 +1358,18 @@
             <w:r>
               <w:rPr>
                 <w:rFonts w:hint="default"/>
+                <w:b/>
+                <w:bCs/>
                 <w:spacing w:val="-2"/>
               </w:rPr>
-              <w:t xml:space="preserve">Programming: C#, Java, JavaScript, SQL  </w:t>
+              <w:t xml:space="preserve">Programming: </w:t>
+            </w:r>
+            <w:r>
+              <w:rPr>
+                <w:rFonts w:hint="default"/>
+                <w:spacing w:val="-2"/>
+              </w:rPr>
+              <w:t xml:space="preserve">C#, Java, JavaScript, SQL  </w:t>
             </w:r>
           </w:p>
           <w:p>
@@ -1382,9 +1399,18 @@
             <w:r>
               <w:rPr>
                 <w:rFonts w:hint="default"/>
+                <w:b/>
+                <w:bCs/>
                 <w:spacing w:val="-2"/>
               </w:rPr>
-              <w:t xml:space="preserve">Frameworks &amp; Tech: ASP.NET, .NET Core, Entity Framework, jQuery, Laravel  </w:t>
+              <w:t xml:space="preserve">Frameworks &amp; Tech: </w:t>
+            </w:r>
+            <w:r>
+              <w:rPr>
+                <w:rFonts w:hint="default"/>
+                <w:spacing w:val="-2"/>
+              </w:rPr>
+              <w:t xml:space="preserve">ASP.NET, .NET Core, Entity Framework, jQuery, Laravel  </w:t>
             </w:r>
           </w:p>
           <w:p>
@@ -1414,9 +1440,18 @@
             <w:r>
               <w:rPr>
                 <w:rFonts w:hint="default"/>
+                <w:b/>
+                <w:bCs/>
                 <w:spacing w:val="-2"/>
               </w:rPr>
-              <w:t>APIs &amp; Data: REST API, JSON, XML</w:t>
+              <w:t xml:space="preserve">APIs &amp; Data: </w:t>
+            </w:r>
+            <w:r>
+              <w:rPr>
+                <w:rFonts w:hint="default"/>
+                <w:spacing w:val="-2"/>
+              </w:rPr>
+              <w:t>REST API, JSON, XML</w:t>
             </w:r>
           </w:p>
           <w:p>
@@ -1446,9 +1481,18 @@
             <w:r>
               <w:rPr>
                 <w:rFonts w:hint="default"/>
+                <w:b/>
+                <w:bCs/>
                 <w:spacing w:val="-2"/>
               </w:rPr>
-              <w:t>Databases: SQL Server, Oracle, MySQL</w:t>
+              <w:t xml:space="preserve">Databases: </w:t>
+            </w:r>
+            <w:r>
+              <w:rPr>
+                <w:rFonts w:hint="default"/>
+                <w:spacing w:val="-2"/>
+              </w:rPr>
+              <w:t>SQL Server, Oracle, MySQL</w:t>
             </w:r>
           </w:p>
           <w:p>
@@ -1478,9 +1522,18 @@
             <w:r>
               <w:rPr>
                 <w:rFonts w:hint="default"/>
+                <w:b/>
+                <w:bCs/>
                 <w:spacing w:val="-2"/>
               </w:rPr>
-              <w:t>Tools: Git, Bitbucket, GitHub Actions, JIRA</w:t>
+              <w:t xml:space="preserve">Tools: </w:t>
+            </w:r>
+            <w:r>
+              <w:rPr>
+                <w:rFonts w:hint="default"/>
+                <w:spacing w:val="-2"/>
+              </w:rPr>
+              <w:t>Git, Bitbucket, GitHub Actions, JIRA</w:t>
             </w:r>
           </w:p>
           <w:p>
@@ -1510,9 +1563,18 @@
             <w:r>
               <w:rPr>
                 <w:rFonts w:hint="default"/>
+                <w:b/>
+                <w:bCs/>
                 <w:spacing w:val="-2"/>
               </w:rPr>
-              <w:t>Architecture &amp; Design: Interface-based Design, Dependency Injection, Service Layer Pattern</w:t>
+              <w:t xml:space="preserve">Architecture &amp; Design: </w:t>
+            </w:r>
+            <w:r>
+              <w:rPr>
+                <w:rFonts w:hint="default"/>
+                <w:spacing w:val="-2"/>
+              </w:rPr>
+              <w:t>Interface-based Design, Dependency Injection, Service Layer Pattern</w:t>
             </w:r>
           </w:p>
           <w:p>
@@ -1542,9 +1604,18 @@
             <w:r>
               <w:rPr>
                 <w:rFonts w:hint="default"/>
+                <w:b/>
+                <w:bCs/>
                 <w:spacing w:val="-2"/>
               </w:rPr>
-              <w:t>Languages: English (</w:t>
+              <w:t xml:space="preserve">Languages: </w:t>
+            </w:r>
+            <w:r>
+              <w:rPr>
+                <w:rFonts w:hint="default"/>
+                <w:spacing w:val="-2"/>
+              </w:rPr>
+              <w:t>English (</w:t>
             </w:r>
             <w:r>
               <w:rPr>
@@ -1552,7 +1623,7 @@
                 <w:spacing w:val="-2"/>
                 <w:lang w:val="en-US"/>
               </w:rPr>
-              <w:t>Intermediate</w:t>
+              <w:t>Conversational</w:t>
             </w:r>
             <w:r>
               <w:rPr>
@@ -1670,8 +1741,6 @@
                 <w:szCs w:val="24"/>
               </w:rPr>
             </w:pPr>
-            <w:bookmarkStart w:id="0" w:name="_GoBack"/>
-            <w:bookmarkEnd w:id="0"/>
           </w:p>
         </w:tc>
       </w:tr>
@@ -1927,7 +1996,47 @@
                 <w:rFonts w:hint="default"/>
                 <w:spacing w:val="1"/>
               </w:rPr>
-              <w:t>PMB Scholarship, awarded each semester for maintaining a GPA above 3.25</w:t>
+              <w:t xml:space="preserve">PMB Scholarship, awarded </w:t>
+            </w:r>
+            <w:r>
+              <w:rPr>
+                <w:rFonts w:hint="default"/>
+                <w:spacing w:val="1"/>
+                <w:lang w:val="en-US"/>
+              </w:rPr>
+              <w:t xml:space="preserve">across </w:t>
+            </w:r>
+            <w:bookmarkStart w:id="0" w:name="_GoBack"/>
+            <w:bookmarkEnd w:id="0"/>
+            <w:r>
+              <w:rPr>
+                <w:rFonts w:hint="default"/>
+                <w:spacing w:val="1"/>
+                <w:lang w:val="en-US"/>
+              </w:rPr>
+              <w:t xml:space="preserve">all 8 </w:t>
+            </w:r>
+            <w:r>
+              <w:rPr>
+                <w:rFonts w:hint="default"/>
+                <w:spacing w:val="1"/>
+              </w:rPr>
+              <w:t>semester</w:t>
+            </w:r>
+            <w:r>
+              <w:rPr>
+                <w:rFonts w:hint="default"/>
+                <w:spacing w:val="1"/>
+                <w:lang w:val="en-US"/>
+              </w:rPr>
+              <w:t>s</w:t>
+            </w:r>
+            <w:r>
+              <w:rPr>
+                <w:rFonts w:hint="default"/>
+                <w:spacing w:val="1"/>
+              </w:rPr>
+              <w:t xml:space="preserve"> for maintaining a GPA above 3.25</w:t>
             </w:r>
           </w:p>
           <w:p>
@@ -2553,7 +2662,7 @@
     <w:lsdException w:unhideWhenUsed="0" w:uiPriority="0" w:semiHidden="0" w:name="Document Map"/>
     <w:lsdException w:unhideWhenUsed="0" w:uiPriority="0" w:semiHidden="0" w:name="Plain Text"/>
     <w:lsdException w:unhideWhenUsed="0" w:uiPriority="0" w:semiHidden="0" w:name="E-mail Signature"/>
-    <w:lsdException w:unhideWhenUsed="0" w:uiPriority="0" w:semiHidden="0" w:name="Normal (Web)"/>
+    <w:lsdException w:qFormat="1" w:unhideWhenUsed="0" w:uiPriority="0" w:semiHidden="0" w:name="Normal (Web)"/>
     <w:lsdException w:unhideWhenUsed="0" w:uiPriority="0" w:semiHidden="0" w:name="HTML Acronym"/>
     <w:lsdException w:unhideWhenUsed="0" w:uiPriority="0" w:semiHidden="0" w:name="HTML Address"/>
     <w:lsdException w:unhideWhenUsed="0" w:uiPriority="0" w:semiHidden="0" w:name="HTML Cite"/>
@@ -2770,6 +2879,7 @@
   </w:style>
   <w:style w:type="paragraph" w:styleId="5">
     <w:name w:val="Normal (Web)"/>
+    <w:qFormat/>
     <w:uiPriority w:val="0"/>
     <w:pPr>
       <w:spacing w:before="0" w:beforeAutospacing="1" w:after="0" w:afterAutospacing="1"/>

</xml_diff>

<commit_message>
Deploying to net-pages from  @ 5523cac1b72d0793ddcf52fec943e3f62f94e7c8 🚀
</commit_message>
<xml_diff>
--- a/docs/RESUME Shienny_Hadi 2025.docx
+++ b/docs/RESUME Shienny_Hadi 2025.docx
@@ -124,7 +124,7 @@
     <w:p>
       <w:pPr>
         <w:pStyle w:val="4"/>
-        <w:spacing w:before="153" w:line="186" w:lineRule="auto"/>
+        <w:spacing w:before="153" w:line="240" w:lineRule="auto"/>
         <w:ind w:left="12"/>
         <w:rPr>
           <w:sz w:val="24"/>
@@ -169,7 +169,8 @@
         </w:tblCellMar>
       </w:tblPr>
       <w:tblGrid>
-        <w:gridCol w:w="10651"/>
+        <w:gridCol w:w="5241"/>
+        <w:gridCol w:w="5410"/>
       </w:tblGrid>
       <w:tr>
         <w:tblPrEx>
@@ -189,11 +190,12 @@
           </w:tblCellMar>
         </w:tblPrEx>
         <w:trPr>
-          <w:trHeight w:val="1395" w:hRule="atLeast"/>
+          <w:trHeight w:val="1009" w:hRule="atLeast"/>
         </w:trPr>
         <w:tc>
           <w:tcPr>
             <w:tcW w:w="10651" w:type="dxa"/>
+            <w:gridSpan w:val="2"/>
             <w:tcBorders>
               <w:top w:val="single" w:color="000000" w:sz="8" w:space="0"/>
               <w:bottom w:val="single" w:color="000000" w:sz="8" w:space="0"/>
@@ -205,6 +207,9 @@
               <w:pStyle w:val="7"/>
               <w:spacing w:before="61" w:line="240" w:lineRule="auto"/>
               <w:ind w:left="13"/>
+              <w:rPr>
+                <w:rFonts w:hint="default"/>
+              </w:rPr>
             </w:pPr>
             <w:r>
               <w:rPr>
@@ -229,8 +234,32 @@
           <w:p>
             <w:pPr>
               <w:pStyle w:val="7"/>
-              <w:spacing w:before="270" w:line="186" w:lineRule="auto"/>
-              <w:ind w:left="12"/>
+              <w:spacing w:before="61" w:line="240" w:lineRule="auto"/>
+              <w:ind w:left="13"/>
+              <w:rPr>
+                <w:rFonts w:hint="default"/>
+              </w:rPr>
+            </w:pPr>
+          </w:p>
+          <w:p>
+            <w:pPr>
+              <w:pStyle w:val="7"/>
+              <w:keepNext w:val="0"/>
+              <w:keepLines w:val="0"/>
+              <w:pageBreakBefore w:val="0"/>
+              <w:widowControl/>
+              <w:kinsoku w:val="0"/>
+              <w:wordWrap/>
+              <w:overflowPunct/>
+              <w:topLinePunct w:val="0"/>
+              <w:autoSpaceDE w:val="0"/>
+              <w:autoSpaceDN w:val="0"/>
+              <w:bidi w:val="0"/>
+              <w:adjustRightInd w:val="0"/>
+              <w:snapToGrid w:val="0"/>
+              <w:spacing w:line="240" w:lineRule="auto"/>
+              <w:ind w:left="0"/>
+              <w:textAlignment w:val="baseline"/>
               <w:rPr>
                 <w:sz w:val="24"/>
                 <w:szCs w:val="24"/>
@@ -267,11 +296,12 @@
           </w:tblCellMar>
         </w:tblPrEx>
         <w:trPr>
-          <w:trHeight w:val="5376" w:hRule="atLeast"/>
+          <w:trHeight w:val="9321" w:hRule="atLeast"/>
         </w:trPr>
         <w:tc>
           <w:tcPr>
             <w:tcW w:w="10651" w:type="dxa"/>
+            <w:gridSpan w:val="2"/>
             <w:tcBorders>
               <w:top w:val="single" w:color="000000" w:sz="8" w:space="0"/>
               <w:bottom w:val="single" w:color="auto" w:sz="4" w:space="0"/>
@@ -335,6 +365,120 @@
               <w:rPr>
                 <w:rFonts w:hint="default"/>
                 <w:spacing w:val="-1"/>
+              </w:rPr>
+              <w:t xml:space="preserve">Redesigned backend integration between Livin’ by Mandiri </w:t>
+            </w:r>
+            <w:r>
+              <w:rPr>
+                <w:rFonts w:hint="default"/>
+                <w:spacing w:val="-1"/>
+                <w:lang w:val="en-US"/>
+              </w:rPr>
+              <w:t xml:space="preserve">mobile </w:t>
+            </w:r>
+            <w:r>
+              <w:rPr>
+                <w:rFonts w:hint="default"/>
+                <w:spacing w:val="-1"/>
+              </w:rPr>
+              <w:t xml:space="preserve">app and </w:t>
+            </w:r>
+            <w:r>
+              <w:rPr>
+                <w:rFonts w:hint="default"/>
+                <w:spacing w:val="-1"/>
+                <w:lang w:val="en-US"/>
+              </w:rPr>
+              <w:t xml:space="preserve">Mandiri </w:t>
+            </w:r>
+            <w:r>
+              <w:rPr>
+                <w:rFonts w:hint="default"/>
+                <w:spacing w:val="-1"/>
+              </w:rPr>
+              <w:t xml:space="preserve">Customer Service Web App, reducing </w:t>
+            </w:r>
+          </w:p>
+          <w:p>
+            <w:pPr>
+              <w:pStyle w:val="7"/>
+              <w:spacing w:before="57" w:line="190" w:lineRule="auto"/>
+              <w:ind w:left="217" w:firstLine="297" w:firstLineChars="150"/>
+              <w:rPr>
+                <w:rFonts w:hint="default"/>
+                <w:spacing w:val="-1"/>
+              </w:rPr>
+            </w:pPr>
+            <w:r>
+              <w:rPr>
+                <w:rFonts w:hint="default"/>
+                <w:spacing w:val="-1"/>
+              </w:rPr>
+              <w:t xml:space="preserve">ticket number response time from 1 hour to </w:t>
+            </w:r>
+            <w:r>
+              <w:rPr>
+                <w:rFonts w:hint="default"/>
+                <w:spacing w:val="-1"/>
+                <w:lang w:val="en-US"/>
+              </w:rPr>
+              <w:t xml:space="preserve">less than </w:t>
+            </w:r>
+            <w:r>
+              <w:rPr>
+                <w:rFonts w:hint="default"/>
+                <w:spacing w:val="-1"/>
+              </w:rPr>
+              <w:t xml:space="preserve">2 seconds and backend ticket creation time from 1 hour to ~16 minutes </w:t>
+            </w:r>
+          </w:p>
+          <w:p>
+            <w:pPr>
+              <w:pStyle w:val="7"/>
+              <w:spacing w:before="57" w:line="190" w:lineRule="auto"/>
+              <w:ind w:left="217" w:firstLine="297" w:firstLineChars="150"/>
+              <w:rPr>
+                <w:rFonts w:hint="default"/>
+                <w:spacing w:val="-1"/>
+                <w:lang w:val="en-US"/>
+              </w:rPr>
+            </w:pPr>
+            <w:r>
+              <w:rPr>
+                <w:rFonts w:hint="default"/>
+                <w:spacing w:val="-1"/>
+              </w:rPr>
+              <w:t>through background processing</w:t>
+            </w:r>
+          </w:p>
+          <w:p>
+            <w:pPr>
+              <w:pStyle w:val="7"/>
+              <w:spacing w:before="57" w:line="190" w:lineRule="auto"/>
+              <w:ind w:left="217"/>
+              <w:rPr>
+                <w:rFonts w:hint="default"/>
+                <w:spacing w:val="-1"/>
+              </w:rPr>
+            </w:pPr>
+            <w:r>
+              <w:rPr>
+                <w:rFonts w:hint="default"/>
+                <w:spacing w:val="-1"/>
+              </w:rPr>
+              <w:t>•</w:t>
+            </w:r>
+            <w:r>
+              <w:rPr>
+                <w:rFonts w:hint="default"/>
+                <w:spacing w:val="-1"/>
+              </w:rPr>
+              <w:tab/>
+            </w:r>
+            <w:r>
+              <w:rPr>
+                <w:rFonts w:hint="default"/>
+                <w:spacing w:val="-1"/>
                 <w:lang w:val="en-US"/>
               </w:rPr>
               <w:t>Built</w:t>
@@ -459,7 +603,39 @@
                 <w:rFonts w:hint="default"/>
                 <w:spacing w:val="-1"/>
               </w:rPr>
-              <w:t xml:space="preserve">Developed core stored procedures and optimized dashboard queries; dashboard validated with 20M+ rows and 90 concurrent </w:t>
+              <w:t>Optimized dashboard queries to summarize around 20 million card records and deliver faster web display for 2,500 offices</w:t>
+            </w:r>
+          </w:p>
+          <w:p>
+            <w:pPr>
+              <w:pStyle w:val="7"/>
+              <w:spacing w:before="57" w:line="190" w:lineRule="auto"/>
+              <w:ind w:left="217"/>
+              <w:rPr>
+                <w:rFonts w:hint="default"/>
+                <w:spacing w:val="-1"/>
+              </w:rPr>
+            </w:pPr>
+            <w:r>
+              <w:rPr>
+                <w:rFonts w:hint="default"/>
+                <w:spacing w:val="-1"/>
+              </w:rPr>
+              <w:t>•</w:t>
+            </w:r>
+            <w:r>
+              <w:rPr>
+                <w:rFonts w:hint="default"/>
+                <w:spacing w:val="-1"/>
+              </w:rPr>
+              <w:tab/>
+            </w:r>
+            <w:r>
+              <w:rPr>
+                <w:rFonts w:hint="default"/>
+                <w:spacing w:val="-1"/>
+              </w:rPr>
+              <w:t xml:space="preserve">Designed reusable backend components used in 10+ implementations, streamlining action execution, parameter handling, and </w:t>
             </w:r>
           </w:p>
           <w:p>
@@ -477,7 +653,7 @@
                 <w:rFonts w:hint="default"/>
                 <w:spacing w:val="-1"/>
               </w:rPr>
-              <w:t>users, scaled for 2,500+ offices</w:t>
+              <w:t>time-based scheduling</w:t>
             </w:r>
           </w:p>
           <w:p>
@@ -488,6 +664,7 @@
               <w:rPr>
                 <w:rFonts w:hint="default"/>
                 <w:spacing w:val="-1"/>
+                <w:lang w:val="en-US"/>
               </w:rPr>
             </w:pPr>
             <w:r>
@@ -509,7 +686,7 @@
                 <w:rFonts w:hint="default"/>
                 <w:spacing w:val="-1"/>
               </w:rPr>
-              <w:t>Created a scheduler to track delivery status and push updates to integrated applications</w:t>
+              <w:t>Collaborated with solution analysts, testers, and owners from requirement gathering to deployment in the production</w:t>
             </w:r>
           </w:p>
           <w:p>
@@ -520,6 +697,7 @@
               <w:rPr>
                 <w:rFonts w:hint="default"/>
                 <w:spacing w:val="-1"/>
+                <w:lang w:val="en-US"/>
               </w:rPr>
             </w:pPr>
             <w:r>
@@ -541,121 +719,15 @@
                 <w:rFonts w:hint="default"/>
                 <w:spacing w:val="-1"/>
               </w:rPr>
-              <w:t xml:space="preserve">Designed reusable backend components used in 10+ implementations, streamlining action execution, parameter handling, and </w:t>
-            </w:r>
-          </w:p>
-          <w:p>
-            <w:pPr>
-              <w:pStyle w:val="7"/>
-              <w:spacing w:before="57" w:line="190" w:lineRule="auto"/>
-              <w:ind w:left="500" w:leftChars="0"/>
-              <w:rPr>
-                <w:rFonts w:hint="default"/>
-                <w:spacing w:val="-1"/>
-              </w:rPr>
-            </w:pPr>
-            <w:r>
-              <w:rPr>
-                <w:rFonts w:hint="default"/>
-                <w:spacing w:val="-1"/>
-              </w:rPr>
-              <w:t>time-based scheduling</w:t>
-            </w:r>
-          </w:p>
-          <w:p>
-            <w:pPr>
-              <w:pStyle w:val="7"/>
-              <w:spacing w:before="57" w:line="190" w:lineRule="auto"/>
-              <w:ind w:left="217"/>
-              <w:rPr>
-                <w:rFonts w:hint="default"/>
-                <w:spacing w:val="-1"/>
-              </w:rPr>
-            </w:pPr>
-            <w:r>
-              <w:rPr>
-                <w:rFonts w:hint="default"/>
-                <w:spacing w:val="-1"/>
-              </w:rPr>
-              <w:t>•</w:t>
-            </w:r>
-            <w:r>
-              <w:rPr>
-                <w:rFonts w:hint="default"/>
-                <w:spacing w:val="-1"/>
-              </w:rPr>
-              <w:tab/>
-            </w:r>
-            <w:r>
-              <w:rPr>
-                <w:rFonts w:hint="default"/>
-                <w:spacing w:val="-1"/>
-              </w:rPr>
-              <w:t>Built an API handler for the Loan Maintenance Web App to support card inquiry and transaction posting</w:t>
-            </w:r>
-          </w:p>
-          <w:p>
-            <w:pPr>
-              <w:pStyle w:val="7"/>
-              <w:spacing w:before="57" w:line="190" w:lineRule="auto"/>
-              <w:ind w:left="217"/>
-              <w:rPr>
-                <w:rFonts w:hint="default"/>
-                <w:spacing w:val="-1"/>
-              </w:rPr>
-            </w:pPr>
-            <w:r>
-              <w:rPr>
-                <w:rFonts w:hint="default"/>
-                <w:spacing w:val="-1"/>
-              </w:rPr>
-              <w:t>•</w:t>
-            </w:r>
-            <w:r>
-              <w:rPr>
-                <w:rFonts w:hint="default"/>
-                <w:spacing w:val="-1"/>
-              </w:rPr>
-              <w:tab/>
-            </w:r>
-            <w:r>
-              <w:rPr>
-                <w:rFonts w:hint="default"/>
-                <w:spacing w:val="-1"/>
-              </w:rPr>
-              <w:t>Collaborated with solution analysts, testers, and SMEs during SIT/UAT to ensure production readiness</w:t>
-            </w:r>
-          </w:p>
-          <w:p>
-            <w:pPr>
-              <w:pStyle w:val="7"/>
-              <w:spacing w:before="57" w:line="190" w:lineRule="auto"/>
-              <w:ind w:left="217"/>
-              <w:rPr>
-                <w:rFonts w:hint="default"/>
-                <w:spacing w:val="-1"/>
-              </w:rPr>
-            </w:pPr>
-            <w:r>
-              <w:rPr>
-                <w:rFonts w:hint="default"/>
-                <w:spacing w:val="-1"/>
-              </w:rPr>
-              <w:t>•</w:t>
-            </w:r>
-            <w:r>
-              <w:rPr>
-                <w:rFonts w:hint="default"/>
-                <w:spacing w:val="-1"/>
-              </w:rPr>
-              <w:tab/>
-            </w:r>
-            <w:r>
-              <w:rPr>
-                <w:rFonts w:hint="default"/>
-                <w:spacing w:val="-1"/>
-              </w:rPr>
-              <w:t>Contributed to the successful delivery of 4 applications built from scratch as part of the core team</w:t>
+              <w:t xml:space="preserve">Contributed to the successful delivery of 4 applications built from scratch </w:t>
+            </w:r>
+            <w:r>
+              <w:rPr>
+                <w:rFonts w:hint="default"/>
+                <w:spacing w:val="-1"/>
+                <w:lang w:val="en-US"/>
+              </w:rPr>
+              <w:t>and multiple enhancements</w:t>
             </w:r>
           </w:p>
           <w:p>
@@ -876,25 +948,25 @@
                 <w:rFonts w:hint="default"/>
                 <w:spacing w:val="-1"/>
               </w:rPr>
-              <w:t xml:space="preserve">Developed the Expatriate Shipment application from scratch to manage item tracking and documentation for overseas </w:t>
+              <w:t xml:space="preserve">Developed the Expatriate Shipment application for HR and logistics to track items, monitor shipping status, and manage </w:t>
             </w:r>
           </w:p>
           <w:p>
             <w:pPr>
               <w:pStyle w:val="7"/>
               <w:spacing w:before="58" w:line="190" w:lineRule="auto"/>
-              <w:ind w:left="500" w:leftChars="0"/>
-              <w:rPr>
-                <w:rFonts w:hint="default"/>
-                <w:spacing w:val="-1"/>
-              </w:rPr>
-            </w:pPr>
-            <w:r>
-              <w:rPr>
-                <w:rFonts w:hint="default"/>
-                <w:spacing w:val="-1"/>
-              </w:rPr>
-              <w:t>assignments; adopted by internal HR and logistics teams to record item details, monitor shipping status, and manage clearance approvals</w:t>
+              <w:ind w:firstLine="495" w:firstLineChars="250"/>
+              <w:rPr>
+                <w:rFonts w:hint="default"/>
+                <w:spacing w:val="-1"/>
+              </w:rPr>
+            </w:pPr>
+            <w:r>
+              <w:rPr>
+                <w:rFonts w:hint="default"/>
+                <w:spacing w:val="-1"/>
+              </w:rPr>
+              <w:t>clearance approvals for employees on overseas assignments</w:t>
             </w:r>
           </w:p>
           <w:p>
@@ -1257,7 +1329,7 @@
           <w:p>
             <w:pPr>
               <w:pStyle w:val="7"/>
-              <w:spacing w:before="271" w:line="360" w:lineRule="auto"/>
+              <w:spacing w:before="271" w:line="240" w:lineRule="auto"/>
               <w:ind w:left="18"/>
               <w:rPr>
                 <w:sz w:val="24"/>
@@ -1295,11 +1367,12 @@
           </w:tblCellMar>
         </w:tblPrEx>
         <w:trPr>
+          <w:wAfter w:w="0" w:type="auto"/>
           <w:trHeight w:val="674" w:hRule="atLeast"/>
         </w:trPr>
         <w:tc>
           <w:tcPr>
-            <w:tcW w:w="10651" w:type="dxa"/>
+            <w:tcW w:w="5241" w:type="dxa"/>
             <w:tcBorders>
               <w:top w:val="single" w:color="auto" w:sz="4" w:space="0"/>
               <w:bottom w:val="nil"/>
@@ -1327,7 +1400,11 @@
               <w:textAlignment w:val="baseline"/>
               <w:rPr>
                 <w:rFonts w:hint="default"/>
-                <w:spacing w:val="-2"/>
+                <w:b/>
+                <w:bCs/>
+                <w:spacing w:val="-2"/>
+                <w:sz w:val="10"/>
+                <w:szCs w:val="10"/>
               </w:rPr>
             </w:pPr>
           </w:p>
@@ -1352,24 +1429,19 @@
               <w:textAlignment w:val="baseline"/>
               <w:rPr>
                 <w:rFonts w:hint="default"/>
-                <w:spacing w:val="-2"/>
-              </w:rPr>
-            </w:pPr>
-            <w:r>
-              <w:rPr>
-                <w:rFonts w:hint="default"/>
                 <w:b/>
                 <w:bCs/>
                 <w:spacing w:val="-2"/>
               </w:rPr>
+            </w:pPr>
+            <w:r>
+              <w:rPr>
+                <w:rFonts w:hint="default"/>
+                <w:b/>
+                <w:bCs/>
+                <w:spacing w:val="-2"/>
+              </w:rPr>
               <w:t xml:space="preserve">Programming: </w:t>
-            </w:r>
-            <w:r>
-              <w:rPr>
-                <w:rFonts w:hint="default"/>
-                <w:spacing w:val="-2"/>
-              </w:rPr>
-              <w:t xml:space="preserve">C#, Java, JavaScript, SQL  </w:t>
             </w:r>
           </w:p>
           <w:p>
@@ -1399,18 +1471,9 @@
             <w:r>
               <w:rPr>
                 <w:rFonts w:hint="default"/>
-                <w:b/>
-                <w:bCs/>
-                <w:spacing w:val="-2"/>
-              </w:rPr>
-              <w:t xml:space="preserve">Frameworks &amp; Tech: </w:t>
-            </w:r>
-            <w:r>
-              <w:rPr>
-                <w:rFonts w:hint="default"/>
-                <w:spacing w:val="-2"/>
-              </w:rPr>
-              <w:t xml:space="preserve">ASP.NET, .NET Core, Entity Framework, jQuery, Laravel  </w:t>
+                <w:spacing w:val="-2"/>
+              </w:rPr>
+              <w:t xml:space="preserve">C#, Java, JavaScript, SQL  </w:t>
             </w:r>
           </w:p>
           <w:p>
@@ -1435,24 +1498,10 @@
               <w:rPr>
                 <w:rFonts w:hint="default"/>
                 <w:spacing w:val="-2"/>
-              </w:rPr>
-            </w:pPr>
-            <w:r>
-              <w:rPr>
-                <w:rFonts w:hint="default"/>
-                <w:b/>
-                <w:bCs/>
-                <w:spacing w:val="-2"/>
-              </w:rPr>
-              <w:t xml:space="preserve">APIs &amp; Data: </w:t>
-            </w:r>
-            <w:r>
-              <w:rPr>
-                <w:rFonts w:hint="default"/>
-                <w:spacing w:val="-2"/>
-              </w:rPr>
-              <w:t>REST API, JSON, XML</w:t>
-            </w:r>
+                <w:sz w:val="8"/>
+                <w:szCs w:val="8"/>
+              </w:rPr>
+            </w:pPr>
           </w:p>
           <w:p>
             <w:pPr>
@@ -1475,24 +1524,19 @@
               <w:textAlignment w:val="baseline"/>
               <w:rPr>
                 <w:rFonts w:hint="default"/>
-                <w:spacing w:val="-2"/>
-              </w:rPr>
-            </w:pPr>
-            <w:r>
-              <w:rPr>
-                <w:rFonts w:hint="default"/>
                 <w:b/>
                 <w:bCs/>
                 <w:spacing w:val="-2"/>
               </w:rPr>
-              <w:t xml:space="preserve">Databases: </w:t>
-            </w:r>
-            <w:r>
-              <w:rPr>
-                <w:rFonts w:hint="default"/>
-                <w:spacing w:val="-2"/>
-              </w:rPr>
-              <w:t>SQL Server, Oracle, MySQL</w:t>
+            </w:pPr>
+            <w:r>
+              <w:rPr>
+                <w:rFonts w:hint="default"/>
+                <w:b/>
+                <w:bCs/>
+                <w:spacing w:val="-2"/>
+              </w:rPr>
+              <w:t xml:space="preserve">Frameworks &amp; Tech: </w:t>
             </w:r>
           </w:p>
           <w:p>
@@ -1522,18 +1566,9 @@
             <w:r>
               <w:rPr>
                 <w:rFonts w:hint="default"/>
-                <w:b/>
-                <w:bCs/>
-                <w:spacing w:val="-2"/>
-              </w:rPr>
-              <w:t xml:space="preserve">Tools: </w:t>
-            </w:r>
-            <w:r>
-              <w:rPr>
-                <w:rFonts w:hint="default"/>
-                <w:spacing w:val="-2"/>
-              </w:rPr>
-              <w:t>Git, Bitbucket, GitHub Actions, JIRA</w:t>
+                <w:spacing w:val="-2"/>
+              </w:rPr>
+              <w:t xml:space="preserve">ASP.NET, .NET Core, Entity Framework, jQuery, Laravel  </w:t>
             </w:r>
           </w:p>
           <w:p>
@@ -1557,25 +1592,13 @@
               <w:textAlignment w:val="baseline"/>
               <w:rPr>
                 <w:rFonts w:hint="default"/>
-                <w:spacing w:val="-2"/>
-              </w:rPr>
-            </w:pPr>
-            <w:r>
-              <w:rPr>
-                <w:rFonts w:hint="default"/>
                 <w:b/>
                 <w:bCs/>
                 <w:spacing w:val="-2"/>
-              </w:rPr>
-              <w:t xml:space="preserve">Architecture &amp; Design: </w:t>
-            </w:r>
-            <w:r>
-              <w:rPr>
-                <w:rFonts w:hint="default"/>
-                <w:spacing w:val="-2"/>
-              </w:rPr>
-              <w:t>Interface-based Design, Dependency Injection, Service Layer Pattern</w:t>
-            </w:r>
+                <w:sz w:val="8"/>
+                <w:szCs w:val="8"/>
+              </w:rPr>
+            </w:pPr>
           </w:p>
           <w:p>
             <w:pPr>
@@ -1598,39 +1621,19 @@
               <w:textAlignment w:val="baseline"/>
               <w:rPr>
                 <w:rFonts w:hint="default"/>
-                <w:spacing w:val="-2"/>
-              </w:rPr>
-            </w:pPr>
-            <w:r>
-              <w:rPr>
-                <w:rFonts w:hint="default"/>
                 <w:b/>
                 <w:bCs/>
                 <w:spacing w:val="-2"/>
               </w:rPr>
-              <w:t xml:space="preserve">Languages: </w:t>
-            </w:r>
-            <w:r>
-              <w:rPr>
-                <w:rFonts w:hint="default"/>
-                <w:spacing w:val="-2"/>
-              </w:rPr>
-              <w:t>English (</w:t>
-            </w:r>
-            <w:r>
-              <w:rPr>
-                <w:rFonts w:hint="default"/>
-                <w:spacing w:val="-2"/>
-                <w:lang w:val="en-US"/>
-              </w:rPr>
-              <w:t>Conversational</w:t>
-            </w:r>
-            <w:r>
-              <w:rPr>
-                <w:rFonts w:hint="default"/>
-                <w:spacing w:val="-2"/>
-              </w:rPr>
-              <w:t>), Indonesian (Native)</w:t>
+            </w:pPr>
+            <w:r>
+              <w:rPr>
+                <w:rFonts w:hint="default"/>
+                <w:b/>
+                <w:bCs/>
+                <w:spacing w:val="-2"/>
+              </w:rPr>
+              <w:t xml:space="preserve">APIs &amp; Data: </w:t>
             </w:r>
           </w:p>
           <w:p>
@@ -1657,6 +1660,13 @@
                 <w:spacing w:val="-2"/>
               </w:rPr>
             </w:pPr>
+            <w:r>
+              <w:rPr>
+                <w:rFonts w:hint="default"/>
+                <w:spacing w:val="-2"/>
+              </w:rPr>
+              <w:t>REST API, JSON, XML</w:t>
+            </w:r>
           </w:p>
           <w:p>
             <w:pPr>
@@ -1680,8 +1690,388 @@
               <w:rPr>
                 <w:rFonts w:hint="default"/>
                 <w:spacing w:val="-2"/>
-              </w:rPr>
-            </w:pPr>
+                <w:sz w:val="8"/>
+                <w:szCs w:val="8"/>
+              </w:rPr>
+            </w:pPr>
+          </w:p>
+          <w:p>
+            <w:pPr>
+              <w:pStyle w:val="7"/>
+              <w:keepNext w:val="0"/>
+              <w:keepLines w:val="0"/>
+              <w:pageBreakBefore w:val="0"/>
+              <w:widowControl/>
+              <w:kinsoku w:val="0"/>
+              <w:wordWrap/>
+              <w:overflowPunct/>
+              <w:topLinePunct w:val="0"/>
+              <w:autoSpaceDE w:val="0"/>
+              <w:autoSpaceDN w:val="0"/>
+              <w:bidi w:val="0"/>
+              <w:adjustRightInd w:val="0"/>
+              <w:snapToGrid w:val="0"/>
+              <w:spacing w:line="240" w:lineRule="auto"/>
+              <w:ind w:left="0"/>
+              <w:textAlignment w:val="baseline"/>
+              <w:rPr>
+                <w:rFonts w:hint="default"/>
+                <w:b/>
+                <w:bCs/>
+                <w:spacing w:val="-2"/>
+              </w:rPr>
+            </w:pPr>
+            <w:r>
+              <w:rPr>
+                <w:rFonts w:hint="default"/>
+                <w:b/>
+                <w:bCs/>
+                <w:spacing w:val="-2"/>
+              </w:rPr>
+              <w:t xml:space="preserve">Languages: </w:t>
+            </w:r>
+          </w:p>
+          <w:p>
+            <w:pPr>
+              <w:pStyle w:val="7"/>
+              <w:keepNext w:val="0"/>
+              <w:keepLines w:val="0"/>
+              <w:pageBreakBefore w:val="0"/>
+              <w:widowControl/>
+              <w:kinsoku w:val="0"/>
+              <w:wordWrap/>
+              <w:overflowPunct/>
+              <w:topLinePunct w:val="0"/>
+              <w:autoSpaceDE w:val="0"/>
+              <w:autoSpaceDN w:val="0"/>
+              <w:bidi w:val="0"/>
+              <w:adjustRightInd w:val="0"/>
+              <w:snapToGrid w:val="0"/>
+              <w:spacing w:line="240" w:lineRule="auto"/>
+              <w:ind w:left="0"/>
+              <w:textAlignment w:val="baseline"/>
+              <w:rPr>
+                <w:rFonts w:hint="default"/>
+                <w:spacing w:val="-2"/>
+              </w:rPr>
+            </w:pPr>
+            <w:r>
+              <w:rPr>
+                <w:rFonts w:hint="default"/>
+                <w:spacing w:val="-2"/>
+              </w:rPr>
+              <w:t>English (</w:t>
+            </w:r>
+            <w:r>
+              <w:rPr>
+                <w:rFonts w:hint="default"/>
+                <w:spacing w:val="-2"/>
+                <w:lang w:val="en-US"/>
+              </w:rPr>
+              <w:t>Conversational</w:t>
+            </w:r>
+            <w:r>
+              <w:rPr>
+                <w:rFonts w:hint="default"/>
+                <w:spacing w:val="-2"/>
+              </w:rPr>
+              <w:t>), Indonesian (Native)</w:t>
+            </w:r>
+          </w:p>
+        </w:tc>
+        <w:tc>
+          <w:tcPr>
+            <w:tcW w:w="5410" w:type="dxa"/>
+            <w:tcBorders>
+              <w:top w:val="single" w:color="auto" w:sz="4" w:space="0"/>
+              <w:bottom w:val="nil"/>
+            </w:tcBorders>
+            <w:vAlign w:val="top"/>
+          </w:tcPr>
+          <w:p>
+            <w:pPr>
+              <w:pStyle w:val="7"/>
+              <w:keepNext w:val="0"/>
+              <w:keepLines w:val="0"/>
+              <w:pageBreakBefore w:val="0"/>
+              <w:widowControl/>
+              <w:kinsoku w:val="0"/>
+              <w:wordWrap/>
+              <w:overflowPunct/>
+              <w:topLinePunct w:val="0"/>
+              <w:autoSpaceDE w:val="0"/>
+              <w:autoSpaceDN w:val="0"/>
+              <w:bidi w:val="0"/>
+              <w:adjustRightInd w:val="0"/>
+              <w:snapToGrid w:val="0"/>
+              <w:spacing w:line="240" w:lineRule="auto"/>
+              <w:ind w:left="0"/>
+              <w:textAlignment w:val="baseline"/>
+              <w:rPr>
+                <w:rFonts w:hint="default"/>
+                <w:b/>
+                <w:bCs/>
+                <w:spacing w:val="-2"/>
+                <w:sz w:val="10"/>
+                <w:szCs w:val="10"/>
+              </w:rPr>
+            </w:pPr>
+          </w:p>
+          <w:p>
+            <w:pPr>
+              <w:pStyle w:val="7"/>
+              <w:keepNext w:val="0"/>
+              <w:keepLines w:val="0"/>
+              <w:pageBreakBefore w:val="0"/>
+              <w:widowControl/>
+              <w:kinsoku w:val="0"/>
+              <w:wordWrap/>
+              <w:overflowPunct/>
+              <w:topLinePunct w:val="0"/>
+              <w:autoSpaceDE w:val="0"/>
+              <w:autoSpaceDN w:val="0"/>
+              <w:bidi w:val="0"/>
+              <w:adjustRightInd w:val="0"/>
+              <w:snapToGrid w:val="0"/>
+              <w:spacing w:line="240" w:lineRule="auto"/>
+              <w:ind w:left="0"/>
+              <w:textAlignment w:val="baseline"/>
+              <w:rPr>
+                <w:rFonts w:hint="default"/>
+                <w:b/>
+                <w:bCs/>
+                <w:spacing w:val="-2"/>
+              </w:rPr>
+            </w:pPr>
+            <w:r>
+              <w:rPr>
+                <w:rFonts w:hint="default"/>
+                <w:b/>
+                <w:bCs/>
+                <w:spacing w:val="-2"/>
+              </w:rPr>
+              <w:t xml:space="preserve">Databases: </w:t>
+            </w:r>
+          </w:p>
+          <w:p>
+            <w:pPr>
+              <w:pStyle w:val="7"/>
+              <w:keepNext w:val="0"/>
+              <w:keepLines w:val="0"/>
+              <w:pageBreakBefore w:val="0"/>
+              <w:widowControl/>
+              <w:kinsoku w:val="0"/>
+              <w:wordWrap/>
+              <w:overflowPunct/>
+              <w:topLinePunct w:val="0"/>
+              <w:autoSpaceDE w:val="0"/>
+              <w:autoSpaceDN w:val="0"/>
+              <w:bidi w:val="0"/>
+              <w:adjustRightInd w:val="0"/>
+              <w:snapToGrid w:val="0"/>
+              <w:spacing w:line="240" w:lineRule="auto"/>
+              <w:ind w:left="0"/>
+              <w:textAlignment w:val="baseline"/>
+              <w:rPr>
+                <w:rFonts w:hint="default"/>
+                <w:spacing w:val="-2"/>
+              </w:rPr>
+            </w:pPr>
+            <w:r>
+              <w:rPr>
+                <w:rFonts w:hint="default"/>
+                <w:spacing w:val="-2"/>
+              </w:rPr>
+              <w:t>SQL Server, Oracle, MySQL</w:t>
+            </w:r>
+          </w:p>
+          <w:p>
+            <w:pPr>
+              <w:pStyle w:val="7"/>
+              <w:keepNext w:val="0"/>
+              <w:keepLines w:val="0"/>
+              <w:pageBreakBefore w:val="0"/>
+              <w:widowControl/>
+              <w:kinsoku w:val="0"/>
+              <w:wordWrap/>
+              <w:overflowPunct/>
+              <w:topLinePunct w:val="0"/>
+              <w:autoSpaceDE w:val="0"/>
+              <w:autoSpaceDN w:val="0"/>
+              <w:bidi w:val="0"/>
+              <w:adjustRightInd w:val="0"/>
+              <w:snapToGrid w:val="0"/>
+              <w:spacing w:line="240" w:lineRule="auto"/>
+              <w:ind w:left="0"/>
+              <w:textAlignment w:val="baseline"/>
+              <w:rPr>
+                <w:rFonts w:hint="default"/>
+                <w:spacing w:val="-2"/>
+                <w:sz w:val="8"/>
+                <w:szCs w:val="8"/>
+              </w:rPr>
+            </w:pPr>
+          </w:p>
+          <w:p>
+            <w:pPr>
+              <w:pStyle w:val="7"/>
+              <w:keepNext w:val="0"/>
+              <w:keepLines w:val="0"/>
+              <w:pageBreakBefore w:val="0"/>
+              <w:widowControl/>
+              <w:kinsoku w:val="0"/>
+              <w:wordWrap/>
+              <w:overflowPunct/>
+              <w:topLinePunct w:val="0"/>
+              <w:autoSpaceDE w:val="0"/>
+              <w:autoSpaceDN w:val="0"/>
+              <w:bidi w:val="0"/>
+              <w:adjustRightInd w:val="0"/>
+              <w:snapToGrid w:val="0"/>
+              <w:spacing w:line="240" w:lineRule="auto"/>
+              <w:ind w:left="0"/>
+              <w:textAlignment w:val="baseline"/>
+              <w:rPr>
+                <w:rFonts w:hint="default"/>
+                <w:b/>
+                <w:bCs/>
+                <w:spacing w:val="-2"/>
+              </w:rPr>
+            </w:pPr>
+            <w:r>
+              <w:rPr>
+                <w:rFonts w:hint="default"/>
+                <w:b/>
+                <w:bCs/>
+                <w:spacing w:val="-2"/>
+              </w:rPr>
+              <w:t xml:space="preserve">Tools: </w:t>
+            </w:r>
+          </w:p>
+          <w:p>
+            <w:pPr>
+              <w:pStyle w:val="7"/>
+              <w:keepNext w:val="0"/>
+              <w:keepLines w:val="0"/>
+              <w:pageBreakBefore w:val="0"/>
+              <w:widowControl/>
+              <w:kinsoku w:val="0"/>
+              <w:wordWrap/>
+              <w:overflowPunct/>
+              <w:topLinePunct w:val="0"/>
+              <w:autoSpaceDE w:val="0"/>
+              <w:autoSpaceDN w:val="0"/>
+              <w:bidi w:val="0"/>
+              <w:adjustRightInd w:val="0"/>
+              <w:snapToGrid w:val="0"/>
+              <w:spacing w:line="240" w:lineRule="auto"/>
+              <w:ind w:left="0"/>
+              <w:textAlignment w:val="baseline"/>
+              <w:rPr>
+                <w:rFonts w:hint="default"/>
+                <w:spacing w:val="-2"/>
+              </w:rPr>
+            </w:pPr>
+            <w:r>
+              <w:rPr>
+                <w:rFonts w:hint="default"/>
+                <w:spacing w:val="-2"/>
+              </w:rPr>
+              <w:t>Git, Bitbucket, GitHub Actions, JIRA</w:t>
+            </w:r>
+          </w:p>
+          <w:p>
+            <w:pPr>
+              <w:pStyle w:val="7"/>
+              <w:keepNext w:val="0"/>
+              <w:keepLines w:val="0"/>
+              <w:pageBreakBefore w:val="0"/>
+              <w:widowControl/>
+              <w:kinsoku w:val="0"/>
+              <w:wordWrap/>
+              <w:overflowPunct/>
+              <w:topLinePunct w:val="0"/>
+              <w:autoSpaceDE w:val="0"/>
+              <w:autoSpaceDN w:val="0"/>
+              <w:bidi w:val="0"/>
+              <w:adjustRightInd w:val="0"/>
+              <w:snapToGrid w:val="0"/>
+              <w:spacing w:line="240" w:lineRule="auto"/>
+              <w:ind w:left="0"/>
+              <w:textAlignment w:val="baseline"/>
+              <w:rPr>
+                <w:rFonts w:hint="default"/>
+                <w:spacing w:val="-2"/>
+              </w:rPr>
+            </w:pPr>
+          </w:p>
+          <w:p>
+            <w:pPr>
+              <w:pStyle w:val="7"/>
+              <w:keepNext w:val="0"/>
+              <w:keepLines w:val="0"/>
+              <w:pageBreakBefore w:val="0"/>
+              <w:widowControl/>
+              <w:kinsoku w:val="0"/>
+              <w:wordWrap/>
+              <w:overflowPunct/>
+              <w:topLinePunct w:val="0"/>
+              <w:autoSpaceDE w:val="0"/>
+              <w:autoSpaceDN w:val="0"/>
+              <w:bidi w:val="0"/>
+              <w:adjustRightInd w:val="0"/>
+              <w:snapToGrid w:val="0"/>
+              <w:spacing w:line="240" w:lineRule="auto"/>
+              <w:ind w:left="0"/>
+              <w:textAlignment w:val="baseline"/>
+              <w:rPr>
+                <w:rFonts w:hint="default"/>
+                <w:b/>
+                <w:bCs/>
+                <w:spacing w:val="-2"/>
+              </w:rPr>
+            </w:pPr>
+            <w:r>
+              <w:rPr>
+                <w:rFonts w:hint="default"/>
+                <w:b/>
+                <w:bCs/>
+                <w:spacing w:val="-2"/>
+              </w:rPr>
+              <w:t xml:space="preserve">Architecture &amp; Design: </w:t>
+            </w:r>
+          </w:p>
+          <w:p>
+            <w:pPr>
+              <w:pStyle w:val="7"/>
+              <w:keepNext w:val="0"/>
+              <w:keepLines w:val="0"/>
+              <w:pageBreakBefore w:val="0"/>
+              <w:widowControl/>
+              <w:kinsoku w:val="0"/>
+              <w:wordWrap/>
+              <w:overflowPunct/>
+              <w:topLinePunct w:val="0"/>
+              <w:autoSpaceDE w:val="0"/>
+              <w:autoSpaceDN w:val="0"/>
+              <w:bidi w:val="0"/>
+              <w:adjustRightInd w:val="0"/>
+              <w:snapToGrid w:val="0"/>
+              <w:spacing w:line="240" w:lineRule="auto"/>
+              <w:ind w:left="0"/>
+              <w:textAlignment w:val="baseline"/>
+              <w:rPr>
+                <w:rFonts w:hint="default"/>
+                <w:spacing w:val="-2"/>
+              </w:rPr>
+            </w:pPr>
+            <w:r>
+              <w:rPr>
+                <w:rFonts w:hint="default"/>
+                <w:spacing w:val="-2"/>
+              </w:rPr>
+              <w:t>Interface-based Design, Dependency Injection, Service Layer Pattern</w:t>
+            </w:r>
           </w:p>
         </w:tc>
       </w:tr>
@@ -1703,17 +2093,74 @@
           </w:tblCellMar>
         </w:tblPrEx>
         <w:trPr>
-          <w:trHeight w:val="293" w:hRule="atLeast"/>
+          <w:trHeight w:val="104" w:hRule="atLeast"/>
         </w:trPr>
         <w:tc>
           <w:tcPr>
             <w:tcW w:w="10651" w:type="dxa"/>
+            <w:gridSpan w:val="2"/>
             <w:tcBorders>
               <w:top w:val="nil"/>
               <w:bottom w:val="nil"/>
             </w:tcBorders>
             <w:vAlign w:val="top"/>
           </w:tcPr>
+          <w:p>
+            <w:pPr>
+              <w:pStyle w:val="7"/>
+              <w:keepNext w:val="0"/>
+              <w:keepLines w:val="0"/>
+              <w:pageBreakBefore w:val="0"/>
+              <w:widowControl/>
+              <w:kinsoku w:val="0"/>
+              <w:wordWrap/>
+              <w:overflowPunct/>
+              <w:topLinePunct w:val="0"/>
+              <w:autoSpaceDE w:val="0"/>
+              <w:autoSpaceDN w:val="0"/>
+              <w:bidi w:val="0"/>
+              <w:adjustRightInd w:val="0"/>
+              <w:snapToGrid w:val="0"/>
+              <w:spacing w:line="240" w:lineRule="auto"/>
+              <w:ind w:left="0"/>
+              <w:textAlignment w:val="baseline"/>
+              <w:rPr>
+                <w:b/>
+                <w:bCs/>
+                <w:spacing w:val="-4"/>
+                <w:sz w:val="24"/>
+                <w:szCs w:val="24"/>
+              </w:rPr>
+            </w:pPr>
+          </w:p>
+          <w:p>
+            <w:pPr>
+              <w:pStyle w:val="7"/>
+              <w:keepNext w:val="0"/>
+              <w:keepLines w:val="0"/>
+              <w:pageBreakBefore w:val="0"/>
+              <w:widowControl/>
+              <w:kinsoku w:val="0"/>
+              <w:wordWrap/>
+              <w:overflowPunct/>
+              <w:topLinePunct w:val="0"/>
+              <w:autoSpaceDE w:val="0"/>
+              <w:autoSpaceDN w:val="0"/>
+              <w:bidi w:val="0"/>
+              <w:adjustRightInd w:val="0"/>
+              <w:snapToGrid w:val="0"/>
+              <w:spacing w:line="240" w:lineRule="auto"/>
+              <w:ind w:left="0"/>
+              <w:textAlignment w:val="baseline"/>
+              <w:rPr>
+                <w:b/>
+                <w:bCs/>
+                <w:spacing w:val="-4"/>
+                <w:sz w:val="24"/>
+                <w:szCs w:val="24"/>
+              </w:rPr>
+            </w:pPr>
+          </w:p>
           <w:p>
             <w:pPr>
               <w:pStyle w:val="7"/>
@@ -1762,11 +2209,12 @@
           </w:tblCellMar>
         </w:tblPrEx>
         <w:trPr>
-          <w:trHeight w:val="389" w:hRule="atLeast"/>
+          <w:trHeight w:val="310" w:hRule="atLeast"/>
         </w:trPr>
         <w:tc>
           <w:tcPr>
             <w:tcW w:w="10651" w:type="dxa"/>
+            <w:gridSpan w:val="2"/>
             <w:tcBorders>
               <w:top w:val="nil"/>
               <w:bottom w:val="single" w:color="auto" w:sz="4" w:space="0"/>
@@ -1831,11 +2279,12 @@
           </w:tblCellMar>
         </w:tblPrEx>
         <w:trPr>
-          <w:trHeight w:val="1395" w:hRule="atLeast"/>
+          <w:trHeight w:val="1932" w:hRule="atLeast"/>
         </w:trPr>
         <w:tc>
           <w:tcPr>
             <w:tcW w:w="10651" w:type="dxa"/>
+            <w:gridSpan w:val="2"/>
             <w:tcBorders>
               <w:top w:val="single" w:color="auto" w:sz="4" w:space="0"/>
               <w:bottom w:val="single" w:color="000000" w:sz="8" w:space="0"/>
@@ -2004,31 +2453,21 @@
                 <w:spacing w:val="1"/>
                 <w:lang w:val="en-US"/>
               </w:rPr>
-              <w:t xml:space="preserve">across </w:t>
-            </w:r>
-            <w:bookmarkStart w:id="0" w:name="_GoBack"/>
-            <w:bookmarkEnd w:id="0"/>
+              <w:t xml:space="preserve">across all 8 </w:t>
+            </w:r>
+            <w:r>
+              <w:rPr>
+                <w:rFonts w:hint="default"/>
+                <w:spacing w:val="1"/>
+              </w:rPr>
+              <w:t>semester</w:t>
+            </w:r>
             <w:r>
               <w:rPr>
                 <w:rFonts w:hint="default"/>
                 <w:spacing w:val="1"/>
                 <w:lang w:val="en-US"/>
               </w:rPr>
-              <w:t xml:space="preserve">all 8 </w:t>
-            </w:r>
-            <w:r>
-              <w:rPr>
-                <w:rFonts w:hint="default"/>
-                <w:spacing w:val="1"/>
-              </w:rPr>
-              <w:t>semester</w:t>
-            </w:r>
-            <w:r>
-              <w:rPr>
-                <w:rFonts w:hint="default"/>
-                <w:spacing w:val="1"/>
-                <w:lang w:val="en-US"/>
-              </w:rPr>
               <w:t>s</w:t>
             </w:r>
             <w:r>
@@ -2045,13 +2484,14 @@
               <w:spacing w:before="61" w:line="186" w:lineRule="auto"/>
               <w:ind w:left="217"/>
               <w:rPr>
+                <w:rFonts w:hint="default"/>
+                <w:spacing w:val="1"/>
+              </w:rPr>
+            </w:pPr>
+            <w:r>
+              <w:rPr>
                 <w:spacing w:val="-3"/>
               </w:rPr>
-            </w:pPr>
-            <w:r>
-              <w:rPr>
-                <w:spacing w:val="-3"/>
-              </w:rPr>
               <w:t>•</w:t>
             </w:r>
             <w:r>
@@ -2071,8 +2511,47 @@
           <w:p>
             <w:pPr>
               <w:pStyle w:val="7"/>
-              <w:spacing w:before="271" w:line="186" w:lineRule="auto"/>
-              <w:ind w:left="12"/>
+              <w:keepNext w:val="0"/>
+              <w:keepLines w:val="0"/>
+              <w:pageBreakBefore w:val="0"/>
+              <w:widowControl/>
+              <w:kinsoku w:val="0"/>
+              <w:wordWrap/>
+              <w:overflowPunct/>
+              <w:topLinePunct w:val="0"/>
+              <w:autoSpaceDE w:val="0"/>
+              <w:autoSpaceDN w:val="0"/>
+              <w:bidi w:val="0"/>
+              <w:adjustRightInd w:val="0"/>
+              <w:snapToGrid w:val="0"/>
+              <w:spacing w:line="240" w:lineRule="auto"/>
+              <w:ind w:left="0"/>
+              <w:textAlignment w:val="baseline"/>
+              <w:rPr>
+                <w:rFonts w:hint="default"/>
+                <w:spacing w:val="1"/>
+              </w:rPr>
+            </w:pPr>
+          </w:p>
+          <w:p>
+            <w:pPr>
+              <w:pStyle w:val="7"/>
+              <w:keepNext w:val="0"/>
+              <w:keepLines w:val="0"/>
+              <w:pageBreakBefore w:val="0"/>
+              <w:widowControl/>
+              <w:kinsoku w:val="0"/>
+              <w:wordWrap/>
+              <w:overflowPunct/>
+              <w:topLinePunct w:val="0"/>
+              <w:autoSpaceDE w:val="0"/>
+              <w:autoSpaceDN w:val="0"/>
+              <w:bidi w:val="0"/>
+              <w:adjustRightInd w:val="0"/>
+              <w:snapToGrid w:val="0"/>
+              <w:spacing w:line="240" w:lineRule="auto"/>
+              <w:ind w:left="0"/>
+              <w:textAlignment w:val="baseline"/>
               <w:rPr>
                 <w:sz w:val="24"/>
                 <w:szCs w:val="24"/>

</xml_diff>

<commit_message>
Deploying to net-pages from  @ 44e830db63c7f24665189d3fc4080bcbb18157af 🚀
</commit_message>
<xml_diff>
--- a/docs/RESUME Shienny_Hadi 2025.docx
+++ b/docs/RESUME Shienny_Hadi 2025.docx
@@ -149,7 +149,7 @@
     </w:p>
     <w:tbl>
       <w:tblPr>
-        <w:tblStyle w:val="6"/>
+        <w:tblStyle w:val="7"/>
         <w:tblW w:w="10651" w:type="dxa"/>
         <w:tblInd w:w="0" w:type="dxa"/>
         <w:tblBorders>
@@ -169,8 +169,8 @@
         </w:tblCellMar>
       </w:tblPr>
       <w:tblGrid>
-        <w:gridCol w:w="5241"/>
-        <w:gridCol w:w="5410"/>
+        <w:gridCol w:w="5044"/>
+        <w:gridCol w:w="5607"/>
       </w:tblGrid>
       <w:tr>
         <w:tblPrEx>
@@ -190,21 +190,21 @@
           </w:tblCellMar>
         </w:tblPrEx>
         <w:trPr>
-          <w:trHeight w:val="1009" w:hRule="atLeast"/>
+          <w:trHeight w:val="1181" w:hRule="atLeast"/>
         </w:trPr>
         <w:tc>
           <w:tcPr>
             <w:tcW w:w="10651" w:type="dxa"/>
             <w:gridSpan w:val="2"/>
             <w:tcBorders>
-              <w:top w:val="single" w:color="000000" w:sz="8" w:space="0"/>
-              <w:bottom w:val="single" w:color="000000" w:sz="8" w:space="0"/>
+              <w:top w:val="single" w:color="auto" w:sz="12" w:space="0"/>
+              <w:bottom w:val="single" w:color="auto" w:sz="12" w:space="0"/>
             </w:tcBorders>
             <w:vAlign w:val="top"/>
           </w:tcPr>
           <w:p>
             <w:pPr>
-              <w:pStyle w:val="7"/>
+              <w:pStyle w:val="8"/>
               <w:spacing w:before="61" w:line="240" w:lineRule="auto"/>
               <w:ind w:left="13"/>
               <w:rPr>
@@ -233,7 +233,7 @@
           </w:p>
           <w:p>
             <w:pPr>
-              <w:pStyle w:val="7"/>
+              <w:pStyle w:val="8"/>
               <w:spacing w:before="61" w:line="240" w:lineRule="auto"/>
               <w:ind w:left="13"/>
               <w:rPr>
@@ -243,7 +243,7 @@
           </w:p>
           <w:p>
             <w:pPr>
-              <w:pStyle w:val="7"/>
+              <w:pStyle w:val="8"/>
               <w:keepNext w:val="0"/>
               <w:keepLines w:val="0"/>
               <w:pageBreakBefore w:val="0"/>
@@ -296,23 +296,37 @@
           </w:tblCellMar>
         </w:tblPrEx>
         <w:trPr>
-          <w:trHeight w:val="9321" w:hRule="atLeast"/>
+          <w:trHeight w:val="9230" w:hRule="atLeast"/>
         </w:trPr>
         <w:tc>
           <w:tcPr>
             <w:tcW w:w="10651" w:type="dxa"/>
             <w:gridSpan w:val="2"/>
             <w:tcBorders>
-              <w:top w:val="single" w:color="000000" w:sz="8" w:space="0"/>
+              <w:top w:val="single" w:color="auto" w:sz="12" w:space="0"/>
               <w:bottom w:val="single" w:color="auto" w:sz="4" w:space="0"/>
             </w:tcBorders>
             <w:vAlign w:val="top"/>
           </w:tcPr>
           <w:p>
             <w:pPr>
-              <w:pStyle w:val="7"/>
-              <w:spacing w:before="217" w:line="186" w:lineRule="auto"/>
+              <w:pStyle w:val="8"/>
+              <w:keepNext w:val="0"/>
+              <w:keepLines w:val="0"/>
+              <w:pageBreakBefore w:val="0"/>
+              <w:widowControl/>
+              <w:kinsoku w:val="0"/>
+              <w:wordWrap/>
+              <w:overflowPunct/>
+              <w:topLinePunct w:val="0"/>
+              <w:autoSpaceDE w:val="0"/>
+              <w:autoSpaceDN w:val="0"/>
+              <w:bidi w:val="0"/>
+              <w:adjustRightInd w:val="0"/>
+              <w:snapToGrid w:val="0"/>
+              <w:spacing w:before="100" w:line="185" w:lineRule="auto"/>
               <w:ind w:left="11"/>
+              <w:textAlignment w:val="baseline"/>
             </w:pPr>
             <w:r>
               <w:rPr>
@@ -325,9 +339,23 @@
           </w:p>
           <w:p>
             <w:pPr>
-              <w:pStyle w:val="7"/>
-              <w:spacing w:before="58" w:line="190" w:lineRule="auto"/>
+              <w:pStyle w:val="8"/>
+              <w:keepNext w:val="0"/>
+              <w:keepLines w:val="0"/>
+              <w:pageBreakBefore w:val="0"/>
+              <w:widowControl/>
+              <w:kinsoku w:val="0"/>
+              <w:wordWrap/>
+              <w:overflowPunct/>
+              <w:topLinePunct w:val="0"/>
+              <w:autoSpaceDE w:val="0"/>
+              <w:autoSpaceDN w:val="0"/>
+              <w:bidi w:val="0"/>
+              <w:adjustRightInd w:val="0"/>
+              <w:snapToGrid w:val="0"/>
+              <w:spacing w:before="58" w:line="288" w:lineRule="auto"/>
               <w:jc w:val="right"/>
+              <w:textAlignment w:val="baseline"/>
             </w:pPr>
             <w:r>
               <w:rPr>
@@ -339,12 +367,13 @@
           </w:p>
           <w:p>
             <w:pPr>
-              <w:pStyle w:val="7"/>
+              <w:pStyle w:val="8"/>
               <w:spacing w:before="57" w:line="190" w:lineRule="auto"/>
               <w:ind w:left="217"/>
               <w:rPr>
                 <w:rFonts w:hint="default"/>
                 <w:spacing w:val="-1"/>
+                <w:lang w:val="en-US"/>
               </w:rPr>
             </w:pPr>
             <w:r>
@@ -366,7 +395,7 @@
                 <w:rFonts w:hint="default"/>
                 <w:spacing w:val="-1"/>
               </w:rPr>
-              <w:t xml:space="preserve">Redesigned backend integration between Livin’ by Mandiri </w:t>
+              <w:t xml:space="preserve">Redesigned backend integration between </w:t>
             </w:r>
             <w:r>
               <w:rPr>
@@ -374,6 +403,36 @@
                 <w:spacing w:val="-1"/>
                 <w:lang w:val="en-US"/>
               </w:rPr>
+              <w:t xml:space="preserve">Mandiri </w:t>
+            </w:r>
+            <w:r>
+              <w:rPr>
+                <w:rFonts w:hint="default"/>
+                <w:spacing w:val="-1"/>
+              </w:rPr>
+              <w:t>Customer Service Web App</w:t>
+            </w:r>
+            <w:r>
+              <w:rPr>
+                <w:rFonts w:hint="default"/>
+                <w:spacing w:val="-1"/>
+                <w:lang w:val="en-US"/>
+              </w:rPr>
+              <w:t xml:space="preserve"> and one of the largest </w:t>
+            </w:r>
+            <w:r>
+              <w:rPr>
+                <w:rFonts w:hint="default"/>
+                <w:spacing w:val="-1"/>
+              </w:rPr>
+              <w:t xml:space="preserve">Mandiri </w:t>
+            </w:r>
+            <w:r>
+              <w:rPr>
+                <w:rFonts w:hint="default"/>
+                <w:spacing w:val="-1"/>
+                <w:lang w:val="en-US"/>
+              </w:rPr>
               <w:t xml:space="preserve">mobile </w:t>
             </w:r>
             <w:r>
@@ -381,7 +440,7 @@
                 <w:rFonts w:hint="default"/>
                 <w:spacing w:val="-1"/>
               </w:rPr>
-              <w:t xml:space="preserve">app and </w:t>
+              <w:t>app</w:t>
             </w:r>
             <w:r>
               <w:rPr>
@@ -389,39 +448,40 @@
                 <w:spacing w:val="-1"/>
                 <w:lang w:val="en-US"/>
               </w:rPr>
-              <w:t xml:space="preserve">Mandiri </w:t>
-            </w:r>
-            <w:r>
-              <w:rPr>
-                <w:rFonts w:hint="default"/>
-                <w:spacing w:val="-1"/>
-              </w:rPr>
-              <w:t xml:space="preserve">Customer Service Web App, reducing </w:t>
-            </w:r>
-          </w:p>
-          <w:p>
-            <w:pPr>
-              <w:pStyle w:val="7"/>
+              <w:t xml:space="preserve"> called </w:t>
+            </w:r>
+          </w:p>
+          <w:p>
+            <w:pPr>
+              <w:pStyle w:val="8"/>
               <w:spacing w:before="57" w:line="190" w:lineRule="auto"/>
-              <w:ind w:left="217" w:firstLine="297" w:firstLineChars="150"/>
-              <w:rPr>
-                <w:rFonts w:hint="default"/>
-                <w:spacing w:val="-1"/>
-              </w:rPr>
-            </w:pPr>
-            <w:r>
-              <w:rPr>
-                <w:rFonts w:hint="default"/>
-                <w:spacing w:val="-1"/>
-              </w:rPr>
-              <w:t xml:space="preserve">ticket number response time from 1 hour to </w:t>
-            </w:r>
+              <w:ind w:firstLine="495" w:firstLineChars="250"/>
+              <w:rPr>
+                <w:rFonts w:hint="default"/>
+                <w:spacing w:val="-1"/>
+              </w:rPr>
+            </w:pPr>
             <w:r>
               <w:rPr>
                 <w:rFonts w:hint="default"/>
                 <w:spacing w:val="-1"/>
                 <w:lang w:val="en-US"/>
               </w:rPr>
+              <w:t>LIVIN’</w:t>
+            </w:r>
+            <w:r>
+              <w:rPr>
+                <w:rFonts w:hint="default"/>
+                <w:spacing w:val="-1"/>
+              </w:rPr>
+              <w:t xml:space="preserve">, reducing ticket number response time from 1 hour to </w:t>
+            </w:r>
+            <w:r>
+              <w:rPr>
+                <w:rFonts w:hint="default"/>
+                <w:spacing w:val="-1"/>
+                <w:lang w:val="en-US"/>
+              </w:rPr>
               <w:t xml:space="preserve">less than </w:t>
             </w:r>
             <w:r>
@@ -429,14 +489,14 @@
                 <w:rFonts w:hint="default"/>
                 <w:spacing w:val="-1"/>
               </w:rPr>
-              <w:t xml:space="preserve">2 seconds and backend ticket creation time from 1 hour to ~16 minutes </w:t>
-            </w:r>
-          </w:p>
-          <w:p>
-            <w:pPr>
-              <w:pStyle w:val="7"/>
+              <w:t xml:space="preserve">2 seconds and backend ticket creation time from 1 hour </w:t>
+            </w:r>
+          </w:p>
+          <w:p>
+            <w:pPr>
+              <w:pStyle w:val="8"/>
               <w:spacing w:before="57" w:line="190" w:lineRule="auto"/>
-              <w:ind w:left="217" w:firstLine="297" w:firstLineChars="150"/>
+              <w:ind w:firstLine="495" w:firstLineChars="250"/>
               <w:rPr>
                 <w:rFonts w:hint="default"/>
                 <w:spacing w:val="-1"/>
@@ -448,12 +508,12 @@
                 <w:rFonts w:hint="default"/>
                 <w:spacing w:val="-1"/>
               </w:rPr>
-              <w:t>through background processing</w:t>
-            </w:r>
-          </w:p>
-          <w:p>
-            <w:pPr>
-              <w:pStyle w:val="7"/>
+              <w:t>to ~16 minutes through background processing</w:t>
+            </w:r>
+          </w:p>
+          <w:p>
+            <w:pPr>
+              <w:pStyle w:val="8"/>
               <w:spacing w:before="57" w:line="190" w:lineRule="auto"/>
               <w:ind w:left="217"/>
               <w:rPr>
@@ -508,7 +568,7 @@
           </w:p>
           <w:p>
             <w:pPr>
-              <w:pStyle w:val="7"/>
+              <w:pStyle w:val="8"/>
               <w:spacing w:before="57" w:line="190" w:lineRule="auto"/>
               <w:ind w:left="500" w:leftChars="0"/>
               <w:rPr>
@@ -526,7 +586,7 @@
           </w:p>
           <w:p>
             <w:pPr>
-              <w:pStyle w:val="7"/>
+              <w:pStyle w:val="8"/>
               <w:spacing w:before="57" w:line="190" w:lineRule="auto"/>
               <w:ind w:left="217"/>
               <w:rPr>
@@ -558,7 +618,7 @@
           </w:p>
           <w:p>
             <w:pPr>
-              <w:pStyle w:val="7"/>
+              <w:pStyle w:val="8"/>
               <w:spacing w:before="57" w:line="190" w:lineRule="auto"/>
               <w:ind w:left="500" w:leftChars="0"/>
               <w:rPr>
@@ -576,7 +636,7 @@
           </w:p>
           <w:p>
             <w:pPr>
-              <w:pStyle w:val="7"/>
+              <w:pStyle w:val="8"/>
               <w:spacing w:before="57" w:line="190" w:lineRule="auto"/>
               <w:ind w:left="217"/>
               <w:rPr>
@@ -608,7 +668,7 @@
           </w:p>
           <w:p>
             <w:pPr>
-              <w:pStyle w:val="7"/>
+              <w:pStyle w:val="8"/>
               <w:spacing w:before="57" w:line="190" w:lineRule="auto"/>
               <w:ind w:left="217"/>
               <w:rPr>
@@ -640,7 +700,7 @@
           </w:p>
           <w:p>
             <w:pPr>
-              <w:pStyle w:val="7"/>
+              <w:pStyle w:val="8"/>
               <w:spacing w:before="57" w:line="190" w:lineRule="auto"/>
               <w:ind w:left="500" w:leftChars="0"/>
               <w:rPr>
@@ -658,7 +718,7 @@
           </w:p>
           <w:p>
             <w:pPr>
-              <w:pStyle w:val="7"/>
+              <w:pStyle w:val="8"/>
               <w:spacing w:before="57" w:line="190" w:lineRule="auto"/>
               <w:ind w:left="217"/>
               <w:rPr>
@@ -691,7 +751,7 @@
           </w:p>
           <w:p>
             <w:pPr>
-              <w:pStyle w:val="7"/>
+              <w:pStyle w:val="8"/>
               <w:spacing w:before="57" w:line="190" w:lineRule="auto"/>
               <w:ind w:left="217"/>
               <w:rPr>
@@ -732,7 +792,7 @@
           </w:p>
           <w:p>
             <w:pPr>
-              <w:pStyle w:val="7"/>
+              <w:pStyle w:val="8"/>
               <w:spacing w:before="57" w:line="190" w:lineRule="auto"/>
               <w:ind w:left="217"/>
               <w:rPr>
@@ -764,7 +824,7 @@
           </w:p>
           <w:p>
             <w:pPr>
-              <w:pStyle w:val="7"/>
+              <w:pStyle w:val="8"/>
               <w:spacing w:before="57" w:line="190" w:lineRule="auto"/>
               <w:ind w:left="500" w:leftChars="0"/>
               <w:rPr>
@@ -782,7 +842,7 @@
           </w:p>
           <w:p>
             <w:pPr>
-              <w:pStyle w:val="7"/>
+              <w:pStyle w:val="8"/>
               <w:spacing w:before="57" w:line="190" w:lineRule="auto"/>
               <w:ind w:left="217"/>
               <w:rPr>
@@ -813,7 +873,7 @@
           </w:p>
           <w:p>
             <w:pPr>
-              <w:pStyle w:val="7"/>
+              <w:pStyle w:val="8"/>
               <w:spacing w:before="262" w:line="186" w:lineRule="auto"/>
               <w:ind w:left="10"/>
             </w:pPr>
@@ -828,9 +888,23 @@
           </w:p>
           <w:p>
             <w:pPr>
-              <w:pStyle w:val="7"/>
-              <w:spacing w:before="58" w:line="190" w:lineRule="auto"/>
-              <w:ind w:left="13"/>
+              <w:pStyle w:val="8"/>
+              <w:keepNext w:val="0"/>
+              <w:keepLines w:val="0"/>
+              <w:pageBreakBefore w:val="0"/>
+              <w:widowControl/>
+              <w:kinsoku w:val="0"/>
+              <w:wordWrap/>
+              <w:overflowPunct/>
+              <w:topLinePunct w:val="0"/>
+              <w:autoSpaceDE w:val="0"/>
+              <w:autoSpaceDN w:val="0"/>
+              <w:bidi w:val="0"/>
+              <w:adjustRightInd w:val="0"/>
+              <w:snapToGrid w:val="0"/>
+              <w:spacing w:before="58" w:line="288" w:lineRule="auto"/>
+              <w:ind w:left="11"/>
+              <w:textAlignment w:val="baseline"/>
             </w:pPr>
             <w:r>
               <w:rPr>
@@ -889,7 +963,7 @@
           </w:p>
           <w:p>
             <w:pPr>
-              <w:pStyle w:val="7"/>
+              <w:pStyle w:val="8"/>
               <w:spacing w:before="58" w:line="190" w:lineRule="auto"/>
               <w:ind w:left="217"/>
               <w:rPr>
@@ -921,7 +995,7 @@
           </w:p>
           <w:p>
             <w:pPr>
-              <w:pStyle w:val="7"/>
+              <w:pStyle w:val="8"/>
               <w:spacing w:before="58" w:line="190" w:lineRule="auto"/>
               <w:ind w:left="217"/>
               <w:rPr>
@@ -953,7 +1027,7 @@
           </w:p>
           <w:p>
             <w:pPr>
-              <w:pStyle w:val="7"/>
+              <w:pStyle w:val="8"/>
               <w:spacing w:before="58" w:line="190" w:lineRule="auto"/>
               <w:ind w:firstLine="495" w:firstLineChars="250"/>
               <w:rPr>
@@ -971,7 +1045,7 @@
           </w:p>
           <w:p>
             <w:pPr>
-              <w:pStyle w:val="7"/>
+              <w:pStyle w:val="8"/>
               <w:spacing w:before="58" w:line="190" w:lineRule="auto"/>
               <w:ind w:left="217"/>
               <w:rPr>
@@ -1003,7 +1077,7 @@
           </w:p>
           <w:p>
             <w:pPr>
-              <w:pStyle w:val="7"/>
+              <w:pStyle w:val="8"/>
               <w:spacing w:before="58" w:line="190" w:lineRule="auto"/>
               <w:ind w:left="500" w:leftChars="0"/>
               <w:rPr>
@@ -1021,7 +1095,7 @@
           </w:p>
           <w:p>
             <w:pPr>
-              <w:pStyle w:val="7"/>
+              <w:pStyle w:val="8"/>
               <w:spacing w:before="58" w:line="190" w:lineRule="auto"/>
               <w:ind w:left="217"/>
               <w:rPr>
@@ -1053,7 +1127,7 @@
           </w:p>
           <w:p>
             <w:pPr>
-              <w:pStyle w:val="7"/>
+              <w:pStyle w:val="8"/>
               <w:spacing w:before="58" w:line="190" w:lineRule="auto"/>
               <w:ind w:left="217"/>
               <w:rPr>
@@ -1085,7 +1159,7 @@
           </w:p>
           <w:p>
             <w:pPr>
-              <w:pStyle w:val="7"/>
+              <w:pStyle w:val="8"/>
               <w:spacing w:before="58" w:line="190" w:lineRule="auto"/>
               <w:ind w:left="500" w:leftChars="0"/>
               <w:rPr>
@@ -1103,7 +1177,7 @@
           </w:p>
           <w:p>
             <w:pPr>
-              <w:pStyle w:val="7"/>
+              <w:pStyle w:val="8"/>
               <w:spacing w:before="58" w:line="190" w:lineRule="auto"/>
               <w:ind w:left="217"/>
               <w:rPr>
@@ -1135,7 +1209,7 @@
           </w:p>
           <w:p>
             <w:pPr>
-              <w:pStyle w:val="7"/>
+              <w:pStyle w:val="8"/>
               <w:spacing w:before="58" w:line="190" w:lineRule="auto"/>
               <w:ind w:left="217"/>
               <w:rPr>
@@ -1168,7 +1242,7 @@
           </w:p>
           <w:p>
             <w:pPr>
-              <w:pStyle w:val="7"/>
+              <w:pStyle w:val="8"/>
               <w:spacing w:before="262" w:line="186" w:lineRule="auto"/>
               <w:ind w:left="10"/>
             </w:pPr>
@@ -1191,8 +1265,22 @@
           </w:p>
           <w:p>
             <w:pPr>
-              <w:pStyle w:val="7"/>
-              <w:spacing w:before="58" w:line="190" w:lineRule="auto"/>
+              <w:pStyle w:val="8"/>
+              <w:keepNext w:val="0"/>
+              <w:keepLines w:val="0"/>
+              <w:pageBreakBefore w:val="0"/>
+              <w:widowControl/>
+              <w:kinsoku w:val="0"/>
+              <w:wordWrap/>
+              <w:overflowPunct/>
+              <w:topLinePunct w:val="0"/>
+              <w:autoSpaceDE w:val="0"/>
+              <w:autoSpaceDN w:val="0"/>
+              <w:bidi w:val="0"/>
+              <w:adjustRightInd w:val="0"/>
+              <w:snapToGrid w:val="0"/>
+              <w:spacing w:before="58" w:line="288" w:lineRule="auto"/>
+              <w:textAlignment w:val="baseline"/>
             </w:pPr>
             <w:r>
               <w:rPr>
@@ -1249,72 +1337,28 @@
           </w:p>
           <w:p>
             <w:pPr>
-              <w:pStyle w:val="7"/>
+              <w:pStyle w:val="8"/>
               <w:spacing w:before="58" w:line="220" w:lineRule="auto"/>
               <w:ind w:left="575" w:right="117" w:hanging="358"/>
             </w:pPr>
             <w:r>
-              <w:t>•      Developed a web portal for the management of</w:t>
-            </w:r>
-            <w:r>
-              <w:rPr>
-                <w:spacing w:val="-14"/>
-              </w:rPr>
-              <w:t xml:space="preserve"> </w:t>
-            </w:r>
-            <w:r>
-              <w:t>student attendance duri</w:t>
-            </w:r>
-            <w:r>
-              <w:rPr>
-                <w:spacing w:val="-1"/>
-              </w:rPr>
-              <w:t>ng laboratory sessions, which resulted in a decrease in</w:t>
-            </w:r>
-            <w:r>
-              <w:t xml:space="preserve"> the</w:t>
-            </w:r>
-            <w:r>
-              <w:rPr>
-                <w:spacing w:val="10"/>
-              </w:rPr>
-              <w:t xml:space="preserve"> </w:t>
-            </w:r>
-            <w:r>
-              <w:t>use</w:t>
-            </w:r>
-            <w:r>
-              <w:rPr>
-                <w:spacing w:val="10"/>
-              </w:rPr>
-              <w:t xml:space="preserve"> </w:t>
-            </w:r>
-            <w:r>
-              <w:t>of</w:t>
-            </w:r>
-            <w:r>
-              <w:rPr>
-                <w:spacing w:val="-21"/>
-              </w:rPr>
-              <w:t xml:space="preserve"> </w:t>
-            </w:r>
-            <w:r>
-              <w:rPr>
-                <w:rFonts w:hint="default"/>
-                <w:spacing w:val="-21"/>
-                <w:lang w:val="en-US"/>
-              </w:rPr>
-              <w:t xml:space="preserve"> </w:t>
-            </w:r>
-            <w:r>
-              <w:t>paper</w:t>
-            </w:r>
-          </w:p>
-          <w:p>
-            <w:pPr>
-              <w:pStyle w:val="7"/>
+              <w:t xml:space="preserve">•      </w:t>
+            </w:r>
+            <w:r>
+              <w:rPr>
+                <w:rFonts w:hint="default"/>
+              </w:rPr>
+              <w:t>Developed a web portal to manage student attendance during laboratory sessions, resulting in reduced paper usage</w:t>
+            </w:r>
+          </w:p>
+          <w:p>
+            <w:pPr>
+              <w:pStyle w:val="8"/>
               <w:spacing w:before="58" w:line="190" w:lineRule="auto"/>
               <w:ind w:left="217"/>
+              <w:rPr>
+                <w:spacing w:val="-1"/>
+              </w:rPr>
             </w:pPr>
             <w:r>
               <w:t>•      Accomplished in teaching numerous courses across different prog</w:t>
@@ -1328,9 +1372,33 @@
           </w:p>
           <w:p>
             <w:pPr>
-              <w:pStyle w:val="7"/>
-              <w:spacing w:before="271" w:line="240" w:lineRule="auto"/>
-              <w:ind w:left="18"/>
+              <w:pStyle w:val="8"/>
+              <w:spacing w:before="58" w:line="190" w:lineRule="auto"/>
+              <w:ind w:left="217"/>
+              <w:rPr>
+                <w:spacing w:val="-1"/>
+              </w:rPr>
+            </w:pPr>
+          </w:p>
+          <w:p>
+            <w:pPr>
+              <w:pStyle w:val="8"/>
+              <w:keepNext w:val="0"/>
+              <w:keepLines w:val="0"/>
+              <w:pageBreakBefore w:val="0"/>
+              <w:widowControl/>
+              <w:kinsoku w:val="0"/>
+              <w:wordWrap/>
+              <w:overflowPunct/>
+              <w:topLinePunct w:val="0"/>
+              <w:autoSpaceDE w:val="0"/>
+              <w:autoSpaceDN w:val="0"/>
+              <w:bidi w:val="0"/>
+              <w:adjustRightInd w:val="0"/>
+              <w:snapToGrid w:val="0"/>
+              <w:spacing w:line="240" w:lineRule="auto"/>
+              <w:ind w:left="0"/>
+              <w:textAlignment w:val="baseline"/>
               <w:rPr>
                 <w:sz w:val="24"/>
                 <w:szCs w:val="24"/>
@@ -1367,21 +1435,20 @@
           </w:tblCellMar>
         </w:tblPrEx>
         <w:trPr>
-          <w:wAfter w:w="0" w:type="auto"/>
           <w:trHeight w:val="674" w:hRule="atLeast"/>
         </w:trPr>
         <w:tc>
           <w:tcPr>
-            <w:tcW w:w="5241" w:type="dxa"/>
+            <w:tcW w:w="5044" w:type="dxa"/>
             <w:tcBorders>
-              <w:top w:val="single" w:color="auto" w:sz="4" w:space="0"/>
+              <w:top w:val="single" w:color="auto" w:sz="12" w:space="0"/>
               <w:bottom w:val="nil"/>
             </w:tcBorders>
             <w:vAlign w:val="top"/>
           </w:tcPr>
           <w:p>
             <w:pPr>
-              <w:pStyle w:val="7"/>
+              <w:pStyle w:val="8"/>
               <w:keepNext w:val="0"/>
               <w:keepLines w:val="0"/>
               <w:pageBreakBefore w:val="0"/>
@@ -1410,7 +1477,7 @@
           </w:p>
           <w:p>
             <w:pPr>
-              <w:pStyle w:val="7"/>
+              <w:pStyle w:val="8"/>
               <w:keepNext w:val="0"/>
               <w:keepLines w:val="0"/>
               <w:pageBreakBefore w:val="0"/>
@@ -1446,7 +1513,7 @@
           </w:p>
           <w:p>
             <w:pPr>
-              <w:pStyle w:val="7"/>
+              <w:pStyle w:val="8"/>
               <w:keepNext w:val="0"/>
               <w:keepLines w:val="0"/>
               <w:pageBreakBefore w:val="0"/>
@@ -1478,7 +1545,7 @@
           </w:p>
           <w:p>
             <w:pPr>
-              <w:pStyle w:val="7"/>
+              <w:pStyle w:val="8"/>
               <w:keepNext w:val="0"/>
               <w:keepLines w:val="0"/>
               <w:pageBreakBefore w:val="0"/>
@@ -1505,7 +1572,7 @@
           </w:p>
           <w:p>
             <w:pPr>
-              <w:pStyle w:val="7"/>
+              <w:pStyle w:val="8"/>
               <w:keepNext w:val="0"/>
               <w:keepLines w:val="0"/>
               <w:pageBreakBefore w:val="0"/>
@@ -1541,7 +1608,7 @@
           </w:p>
           <w:p>
             <w:pPr>
-              <w:pStyle w:val="7"/>
+              <w:pStyle w:val="8"/>
               <w:keepNext w:val="0"/>
               <w:keepLines w:val="0"/>
               <w:pageBreakBefore w:val="0"/>
@@ -1573,7 +1640,7 @@
           </w:p>
           <w:p>
             <w:pPr>
-              <w:pStyle w:val="7"/>
+              <w:pStyle w:val="8"/>
               <w:keepNext w:val="0"/>
               <w:keepLines w:val="0"/>
               <w:pageBreakBefore w:val="0"/>
@@ -1602,7 +1669,7 @@
           </w:p>
           <w:p>
             <w:pPr>
-              <w:pStyle w:val="7"/>
+              <w:pStyle w:val="8"/>
               <w:keepNext w:val="0"/>
               <w:keepLines w:val="0"/>
               <w:pageBreakBefore w:val="0"/>
@@ -1638,7 +1705,7 @@
           </w:p>
           <w:p>
             <w:pPr>
-              <w:pStyle w:val="7"/>
+              <w:pStyle w:val="8"/>
               <w:keepNext w:val="0"/>
               <w:keepLines w:val="0"/>
               <w:pageBreakBefore w:val="0"/>
@@ -1670,7 +1737,7 @@
           </w:p>
           <w:p>
             <w:pPr>
-              <w:pStyle w:val="7"/>
+              <w:pStyle w:val="8"/>
               <w:keepNext w:val="0"/>
               <w:keepLines w:val="0"/>
               <w:pageBreakBefore w:val="0"/>
@@ -1697,7 +1764,7 @@
           </w:p>
           <w:p>
             <w:pPr>
-              <w:pStyle w:val="7"/>
+              <w:pStyle w:val="8"/>
               <w:keepNext w:val="0"/>
               <w:keepLines w:val="0"/>
               <w:pageBreakBefore w:val="0"/>
@@ -1733,7 +1800,7 @@
           </w:p>
           <w:p>
             <w:pPr>
-              <w:pStyle w:val="7"/>
+              <w:pStyle w:val="8"/>
               <w:keepNext w:val="0"/>
               <w:keepLines w:val="0"/>
               <w:pageBreakBefore w:val="0"/>
@@ -1781,16 +1848,16 @@
         </w:tc>
         <w:tc>
           <w:tcPr>
-            <w:tcW w:w="5410" w:type="dxa"/>
+            <w:tcW w:w="5607" w:type="dxa"/>
             <w:tcBorders>
-              <w:top w:val="single" w:color="auto" w:sz="4" w:space="0"/>
+              <w:top w:val="single" w:color="auto" w:sz="12" w:space="0"/>
               <w:bottom w:val="nil"/>
             </w:tcBorders>
             <w:vAlign w:val="top"/>
           </w:tcPr>
           <w:p>
             <w:pPr>
-              <w:pStyle w:val="7"/>
+              <w:pStyle w:val="8"/>
               <w:keepNext w:val="0"/>
               <w:keepLines w:val="0"/>
               <w:pageBreakBefore w:val="0"/>
@@ -1819,7 +1886,7 @@
           </w:p>
           <w:p>
             <w:pPr>
-              <w:pStyle w:val="7"/>
+              <w:pStyle w:val="8"/>
               <w:keepNext w:val="0"/>
               <w:keepLines w:val="0"/>
               <w:pageBreakBefore w:val="0"/>
@@ -1855,7 +1922,7 @@
           </w:p>
           <w:p>
             <w:pPr>
-              <w:pStyle w:val="7"/>
+              <w:pStyle w:val="8"/>
               <w:keepNext w:val="0"/>
               <w:keepLines w:val="0"/>
               <w:pageBreakBefore w:val="0"/>
@@ -1887,7 +1954,7 @@
           </w:p>
           <w:p>
             <w:pPr>
-              <w:pStyle w:val="7"/>
+              <w:pStyle w:val="8"/>
               <w:keepNext w:val="0"/>
               <w:keepLines w:val="0"/>
               <w:pageBreakBefore w:val="0"/>
@@ -1914,7 +1981,7 @@
           </w:p>
           <w:p>
             <w:pPr>
-              <w:pStyle w:val="7"/>
+              <w:pStyle w:val="8"/>
               <w:keepNext w:val="0"/>
               <w:keepLines w:val="0"/>
               <w:pageBreakBefore w:val="0"/>
@@ -1950,7 +2017,7 @@
           </w:p>
           <w:p>
             <w:pPr>
-              <w:pStyle w:val="7"/>
+              <w:pStyle w:val="8"/>
               <w:keepNext w:val="0"/>
               <w:keepLines w:val="0"/>
               <w:pageBreakBefore w:val="0"/>
@@ -1982,7 +2049,7 @@
           </w:p>
           <w:p>
             <w:pPr>
-              <w:pStyle w:val="7"/>
+              <w:pStyle w:val="8"/>
               <w:keepNext w:val="0"/>
               <w:keepLines w:val="0"/>
               <w:pageBreakBefore w:val="0"/>
@@ -2007,7 +2074,7 @@
           </w:p>
           <w:p>
             <w:pPr>
-              <w:pStyle w:val="7"/>
+              <w:pStyle w:val="8"/>
               <w:keepNext w:val="0"/>
               <w:keepLines w:val="0"/>
               <w:pageBreakBefore w:val="0"/>
@@ -2043,7 +2110,7 @@
           </w:p>
           <w:p>
             <w:pPr>
-              <w:pStyle w:val="7"/>
+              <w:pStyle w:val="8"/>
               <w:keepNext w:val="0"/>
               <w:keepLines w:val="0"/>
               <w:pageBreakBefore w:val="0"/>
@@ -2107,7 +2174,7 @@
           </w:tcPr>
           <w:p>
             <w:pPr>
-              <w:pStyle w:val="7"/>
+              <w:pStyle w:val="8"/>
               <w:keepNext w:val="0"/>
               <w:keepLines w:val="0"/>
               <w:pageBreakBefore w:val="0"/>
@@ -2135,7 +2202,7 @@
           </w:p>
           <w:p>
             <w:pPr>
-              <w:pStyle w:val="7"/>
+              <w:pStyle w:val="8"/>
               <w:keepNext w:val="0"/>
               <w:keepLines w:val="0"/>
               <w:pageBreakBefore w:val="0"/>
@@ -2163,7 +2230,7 @@
           </w:p>
           <w:p>
             <w:pPr>
-              <w:pStyle w:val="7"/>
+              <w:pStyle w:val="8"/>
               <w:keepNext w:val="0"/>
               <w:keepLines w:val="0"/>
               <w:pageBreakBefore w:val="0"/>
@@ -2217,13 +2284,13 @@
             <w:gridSpan w:val="2"/>
             <w:tcBorders>
               <w:top w:val="nil"/>
-              <w:bottom w:val="single" w:color="auto" w:sz="4" w:space="0"/>
+              <w:bottom w:val="single" w:color="auto" w:sz="12" w:space="0"/>
             </w:tcBorders>
             <w:vAlign w:val="top"/>
           </w:tcPr>
           <w:p>
             <w:pPr>
-              <w:pStyle w:val="7"/>
+              <w:pStyle w:val="8"/>
               <w:keepNext w:val="0"/>
               <w:keepLines w:val="0"/>
               <w:pageBreakBefore w:val="0"/>
@@ -2279,23 +2346,37 @@
           </w:tblCellMar>
         </w:tblPrEx>
         <w:trPr>
-          <w:trHeight w:val="1932" w:hRule="atLeast"/>
+          <w:trHeight w:val="1793" w:hRule="atLeast"/>
         </w:trPr>
         <w:tc>
           <w:tcPr>
             <w:tcW w:w="10651" w:type="dxa"/>
             <w:gridSpan w:val="2"/>
             <w:tcBorders>
-              <w:top w:val="single" w:color="auto" w:sz="4" w:space="0"/>
-              <w:bottom w:val="single" w:color="000000" w:sz="8" w:space="0"/>
+              <w:top w:val="single" w:color="auto" w:sz="12" w:space="0"/>
+              <w:bottom w:val="single" w:color="auto" w:sz="12" w:space="0"/>
             </w:tcBorders>
             <w:vAlign w:val="top"/>
           </w:tcPr>
           <w:p>
             <w:pPr>
-              <w:pStyle w:val="7"/>
-              <w:spacing w:before="232" w:line="186" w:lineRule="auto"/>
-              <w:ind w:left="16"/>
+              <w:pStyle w:val="8"/>
+              <w:keepNext w:val="0"/>
+              <w:keepLines w:val="0"/>
+              <w:pageBreakBefore w:val="0"/>
+              <w:widowControl/>
+              <w:kinsoku w:val="0"/>
+              <w:wordWrap/>
+              <w:overflowPunct/>
+              <w:topLinePunct w:val="0"/>
+              <w:autoSpaceDE w:val="0"/>
+              <w:autoSpaceDN w:val="0"/>
+              <w:bidi w:val="0"/>
+              <w:adjustRightInd w:val="0"/>
+              <w:snapToGrid w:val="0"/>
+              <w:spacing w:before="100" w:line="185" w:lineRule="auto"/>
+              <w:ind w:left="17"/>
+              <w:textAlignment w:val="baseline"/>
             </w:pPr>
             <w:r>
               <w:rPr>
@@ -2316,7 +2397,7 @@
           </w:p>
           <w:p>
             <w:pPr>
-              <w:pStyle w:val="7"/>
+              <w:pStyle w:val="8"/>
               <w:spacing w:before="57" w:line="190" w:lineRule="auto"/>
               <w:jc w:val="left"/>
               <w:rPr>
@@ -2360,7 +2441,7 @@
           </w:p>
           <w:p>
             <w:pPr>
-              <w:pStyle w:val="7"/>
+              <w:pStyle w:val="8"/>
               <w:spacing w:before="61" w:line="186" w:lineRule="auto"/>
               <w:ind w:left="217"/>
               <w:rPr>
@@ -2420,7 +2501,7 @@
           </w:p>
           <w:p>
             <w:pPr>
-              <w:pStyle w:val="7"/>
+              <w:pStyle w:val="8"/>
               <w:spacing w:before="61" w:line="186" w:lineRule="auto"/>
               <w:ind w:left="217"/>
               <w:rPr>
@@ -2480,7 +2561,7 @@
           </w:p>
           <w:p>
             <w:pPr>
-              <w:pStyle w:val="7"/>
+              <w:pStyle w:val="8"/>
               <w:spacing w:before="61" w:line="186" w:lineRule="auto"/>
               <w:ind w:left="217"/>
               <w:rPr>
@@ -2510,7 +2591,7 @@
           </w:p>
           <w:p>
             <w:pPr>
-              <w:pStyle w:val="7"/>
+              <w:pStyle w:val="8"/>
               <w:keepNext w:val="0"/>
               <w:keepLines w:val="0"/>
               <w:pageBreakBefore w:val="0"/>
@@ -2535,7 +2616,7 @@
           </w:p>
           <w:p>
             <w:pPr>
-              <w:pStyle w:val="7"/>
+              <w:pStyle w:val="8"/>
               <w:keepNext w:val="0"/>
               <w:keepLines w:val="0"/>
               <w:pageBreakBefore w:val="0"/>
@@ -2567,6 +2648,8 @@
               </w:rPr>
               <w:t>PROJECTS &amp; OUTSIDE EXPERIENCE</w:t>
             </w:r>
+            <w:bookmarkStart w:id="0" w:name="_GoBack"/>
+            <w:bookmarkEnd w:id="0"/>
           </w:p>
         </w:tc>
       </w:tr>
@@ -2574,8 +2657,22 @@
     <w:p>
       <w:pPr>
         <w:pStyle w:val="4"/>
-        <w:spacing w:before="224" w:line="186" w:lineRule="auto"/>
-        <w:ind w:left="10"/>
+        <w:keepNext w:val="0"/>
+        <w:keepLines w:val="0"/>
+        <w:pageBreakBefore w:val="0"/>
+        <w:widowControl/>
+        <w:kinsoku w:val="0"/>
+        <w:wordWrap/>
+        <w:overflowPunct/>
+        <w:topLinePunct w:val="0"/>
+        <w:autoSpaceDE w:val="0"/>
+        <w:autoSpaceDN w:val="0"/>
+        <w:bidi w:val="0"/>
+        <w:adjustRightInd w:val="0"/>
+        <w:snapToGrid w:val="0"/>
+        <w:spacing w:before="100" w:line="185" w:lineRule="auto"/>
+        <w:ind w:left="11"/>
+        <w:textAlignment w:val="baseline"/>
       </w:pPr>
       <w:r>
         <w:rPr>
@@ -3373,7 +3470,17 @@
       <w:lang w:val="en-US" w:eastAsia="zh-CN" w:bidi="ar"/>
     </w:rPr>
   </w:style>
-  <w:style w:type="table" w:customStyle="1" w:styleId="6">
+  <w:style w:type="character" w:styleId="6">
+    <w:name w:val="Strong"/>
+    <w:basedOn w:val="2"/>
+    <w:qFormat/>
+    <w:uiPriority w:val="0"/>
+    <w:rPr>
+      <w:b/>
+      <w:bCs/>
+    </w:rPr>
+  </w:style>
+  <w:style w:type="table" w:customStyle="1" w:styleId="7">
     <w:name w:val="Table Normal1"/>
     <w:semiHidden/>
     <w:unhideWhenUsed/>
@@ -3388,7 +3495,7 @@
       </w:tblCellMar>
     </w:tblPr>
   </w:style>
-  <w:style w:type="paragraph" w:customStyle="1" w:styleId="7">
+  <w:style w:type="paragraph" w:customStyle="1" w:styleId="8">
     <w:name w:val="Table Text"/>
     <w:basedOn w:val="1"/>
     <w:semiHidden/>

</xml_diff>